<commit_message>
Advanced Tickets Use-Case Chart
</commit_message>
<xml_diff>
--- a/Diagrams and Charts/Use-Case Charts.docx
+++ b/Diagrams and Charts/Use-Case Charts.docx
@@ -164,23 +164,7 @@
           <w:sz w:val="24"/>
           <w:szCs w:val="24"/>
         </w:rPr>
-        <w:t>Add</w:t>
-      </w:r>
-      <w:r>
-        <w:rPr>
-          <w:rFonts w:ascii="Georgia" w:hAnsi="Georgia"/>
-          <w:sz w:val="24"/>
-          <w:szCs w:val="24"/>
-        </w:rPr>
-        <w:t xml:space="preserve"> </w:t>
-      </w:r>
-      <w:r>
-        <w:rPr>
-          <w:rFonts w:ascii="Georgia" w:hAnsi="Georgia"/>
-          <w:sz w:val="24"/>
-          <w:szCs w:val="24"/>
-        </w:rPr>
-        <w:t>client</w:t>
+        <w:t>Add client</w:t>
       </w:r>
     </w:p>
     <w:p>
@@ -4652,7 +4636,7 @@
                 <w:sz w:val="24"/>
                 <w:szCs w:val="24"/>
               </w:rPr>
-              <w:t>Clerk unsure of usage on each command and requests help by pressing “13” into system</w:t>
+              <w:t>Clerk unsure of usage on each command and requests help</w:t>
             </w:r>
           </w:p>
         </w:tc>
@@ -4723,8 +4707,397 @@
           <w:szCs w:val="24"/>
         </w:rPr>
       </w:pPr>
-      <w:bookmarkStart w:id="0" w:name="_GoBack"/>
-      <w:bookmarkEnd w:id="0"/>
+    </w:p>
+    <w:tbl>
+      <w:tblPr>
+        <w:tblStyle w:val="TableGrid"/>
+        <w:tblpPr w:leftFromText="180" w:rightFromText="180" w:horzAnchor="margin" w:tblpY="756"/>
+        <w:tblW w:w="0" w:type="auto"/>
+        <w:tblLook w:val="04A0" w:firstRow="1" w:lastRow="0" w:firstColumn="1" w:lastColumn="0" w:noHBand="0" w:noVBand="1"/>
+      </w:tblPr>
+      <w:tblGrid>
+        <w:gridCol w:w="4675"/>
+        <w:gridCol w:w="4675"/>
+      </w:tblGrid>
+      <w:tr>
+        <w:tc>
+          <w:tcPr>
+            <w:tcW w:w="4675" w:type="dxa"/>
+          </w:tcPr>
+          <w:p>
+            <w:pPr>
+              <w:rPr>
+                <w:rFonts w:ascii="Georgia" w:hAnsi="Georgia"/>
+                <w:sz w:val="24"/>
+                <w:szCs w:val="24"/>
+              </w:rPr>
+            </w:pPr>
+            <w:r>
+              <w:rPr>
+                <w:rFonts w:ascii="Georgia" w:hAnsi="Georgia"/>
+                <w:sz w:val="24"/>
+                <w:szCs w:val="24"/>
+              </w:rPr>
+              <w:lastRenderedPageBreak/>
+              <w:t>Actions performed by Actor</w:t>
+            </w:r>
+          </w:p>
+        </w:tc>
+        <w:tc>
+          <w:tcPr>
+            <w:tcW w:w="4675" w:type="dxa"/>
+          </w:tcPr>
+          <w:p>
+            <w:pPr>
+              <w:pStyle w:val="ListParagraph"/>
+              <w:rPr>
+                <w:rFonts w:ascii="Georgia" w:hAnsi="Georgia"/>
+                <w:sz w:val="24"/>
+                <w:szCs w:val="24"/>
+              </w:rPr>
+            </w:pPr>
+            <w:r>
+              <w:rPr>
+                <w:rFonts w:ascii="Georgia" w:hAnsi="Georgia"/>
+                <w:sz w:val="24"/>
+                <w:szCs w:val="24"/>
+              </w:rPr>
+              <w:t>System Response</w:t>
+            </w:r>
+          </w:p>
+        </w:tc>
+      </w:tr>
+      <w:tr>
+        <w:tc>
+          <w:tcPr>
+            <w:tcW w:w="4675" w:type="dxa"/>
+          </w:tcPr>
+          <w:p>
+            <w:pPr>
+              <w:pStyle w:val="ListParagraph"/>
+              <w:numPr>
+                <w:ilvl w:val="0"/>
+                <w:numId w:val="14"/>
+              </w:numPr>
+              <w:rPr>
+                <w:rFonts w:ascii="Georgia" w:hAnsi="Georgia"/>
+                <w:sz w:val="24"/>
+                <w:szCs w:val="24"/>
+              </w:rPr>
+            </w:pPr>
+            <w:r>
+              <w:rPr>
+                <w:rFonts w:ascii="Georgia" w:hAnsi="Georgia"/>
+                <w:sz w:val="24"/>
+                <w:szCs w:val="24"/>
+              </w:rPr>
+              <w:t>Customer purchase tickets at least one day before showing</w:t>
+            </w:r>
+          </w:p>
+        </w:tc>
+        <w:tc>
+          <w:tcPr>
+            <w:tcW w:w="4675" w:type="dxa"/>
+          </w:tcPr>
+          <w:p>
+            <w:pPr>
+              <w:pStyle w:val="ListParagraph"/>
+              <w:rPr>
+                <w:rFonts w:ascii="Georgia" w:hAnsi="Georgia"/>
+                <w:sz w:val="24"/>
+                <w:szCs w:val="24"/>
+              </w:rPr>
+            </w:pPr>
+          </w:p>
+        </w:tc>
+      </w:tr>
+      <w:tr>
+        <w:tc>
+          <w:tcPr>
+            <w:tcW w:w="4675" w:type="dxa"/>
+          </w:tcPr>
+          <w:p>
+            <w:pPr>
+              <w:pStyle w:val="ListParagraph"/>
+              <w:numPr>
+                <w:ilvl w:val="0"/>
+                <w:numId w:val="14"/>
+              </w:numPr>
+              <w:rPr>
+                <w:rFonts w:ascii="Georgia" w:hAnsi="Georgia"/>
+                <w:sz w:val="24"/>
+                <w:szCs w:val="24"/>
+              </w:rPr>
+            </w:pPr>
+            <w:r>
+              <w:rPr>
+                <w:rFonts w:ascii="Georgia" w:hAnsi="Georgia"/>
+                <w:sz w:val="24"/>
+                <w:szCs w:val="24"/>
+              </w:rPr>
+              <w:t>Clerk issues advance tickets</w:t>
+            </w:r>
+          </w:p>
+        </w:tc>
+        <w:tc>
+          <w:tcPr>
+            <w:tcW w:w="4675" w:type="dxa"/>
+          </w:tcPr>
+          <w:p>
+            <w:pPr>
+              <w:pStyle w:val="ListParagraph"/>
+              <w:rPr>
+                <w:rFonts w:ascii="Georgia" w:hAnsi="Georgia"/>
+                <w:sz w:val="24"/>
+                <w:szCs w:val="24"/>
+              </w:rPr>
+            </w:pPr>
+          </w:p>
+        </w:tc>
+      </w:tr>
+      <w:tr>
+        <w:tc>
+          <w:tcPr>
+            <w:tcW w:w="4675" w:type="dxa"/>
+          </w:tcPr>
+          <w:p>
+            <w:pPr>
+              <w:pStyle w:val="ListParagraph"/>
+              <w:rPr>
+                <w:rFonts w:ascii="Georgia" w:hAnsi="Georgia"/>
+                <w:sz w:val="24"/>
+                <w:szCs w:val="24"/>
+              </w:rPr>
+            </w:pPr>
+          </w:p>
+        </w:tc>
+        <w:tc>
+          <w:tcPr>
+            <w:tcW w:w="4675" w:type="dxa"/>
+          </w:tcPr>
+          <w:p>
+            <w:pPr>
+              <w:pStyle w:val="ListParagraph"/>
+              <w:numPr>
+                <w:ilvl w:val="0"/>
+                <w:numId w:val="14"/>
+              </w:numPr>
+              <w:rPr>
+                <w:rFonts w:ascii="Georgia" w:hAnsi="Georgia"/>
+                <w:sz w:val="24"/>
+                <w:szCs w:val="24"/>
+              </w:rPr>
+            </w:pPr>
+            <w:r>
+              <w:rPr>
+                <w:rFonts w:ascii="Georgia" w:hAnsi="Georgia"/>
+                <w:sz w:val="24"/>
+                <w:szCs w:val="24"/>
+              </w:rPr>
+              <w:t>Systems asks for quantity, customer ID, credit card number, and date of show</w:t>
+            </w:r>
+          </w:p>
+        </w:tc>
+      </w:tr>
+      <w:tr>
+        <w:tc>
+          <w:tcPr>
+            <w:tcW w:w="4675" w:type="dxa"/>
+          </w:tcPr>
+          <w:p>
+            <w:pPr>
+              <w:pStyle w:val="ListParagraph"/>
+              <w:numPr>
+                <w:ilvl w:val="0"/>
+                <w:numId w:val="14"/>
+              </w:numPr>
+              <w:rPr>
+                <w:rFonts w:ascii="Georgia" w:hAnsi="Georgia"/>
+                <w:sz w:val="24"/>
+                <w:szCs w:val="24"/>
+              </w:rPr>
+            </w:pPr>
+            <w:r>
+              <w:rPr>
+                <w:rFonts w:ascii="Georgia" w:hAnsi="Georgia"/>
+                <w:sz w:val="24"/>
+                <w:szCs w:val="24"/>
+              </w:rPr>
+              <w:t>Clerk inputs quantity, customer ID, credit card number, and date of show</w:t>
+            </w:r>
+          </w:p>
+        </w:tc>
+        <w:tc>
+          <w:tcPr>
+            <w:tcW w:w="4675" w:type="dxa"/>
+          </w:tcPr>
+          <w:p>
+            <w:pPr>
+              <w:pStyle w:val="ListParagraph"/>
+              <w:rPr>
+                <w:rFonts w:ascii="Georgia" w:hAnsi="Georgia"/>
+                <w:sz w:val="24"/>
+                <w:szCs w:val="24"/>
+              </w:rPr>
+            </w:pPr>
+          </w:p>
+        </w:tc>
+      </w:tr>
+      <w:tr>
+        <w:tc>
+          <w:tcPr>
+            <w:tcW w:w="4675" w:type="dxa"/>
+          </w:tcPr>
+          <w:p>
+            <w:pPr>
+              <w:pStyle w:val="ListParagraph"/>
+              <w:rPr>
+                <w:rFonts w:ascii="Georgia" w:hAnsi="Georgia"/>
+                <w:sz w:val="24"/>
+                <w:szCs w:val="24"/>
+              </w:rPr>
+            </w:pPr>
+          </w:p>
+        </w:tc>
+        <w:tc>
+          <w:tcPr>
+            <w:tcW w:w="4675" w:type="dxa"/>
+          </w:tcPr>
+          <w:p>
+            <w:pPr>
+              <w:pStyle w:val="ListParagraph"/>
+              <w:numPr>
+                <w:ilvl w:val="0"/>
+                <w:numId w:val="14"/>
+              </w:numPr>
+              <w:rPr>
+                <w:rFonts w:ascii="Georgia" w:hAnsi="Georgia"/>
+                <w:sz w:val="24"/>
+                <w:szCs w:val="24"/>
+              </w:rPr>
+            </w:pPr>
+            <w:r>
+              <w:rPr>
+                <w:rFonts w:ascii="Georgia" w:hAnsi="Georgia"/>
+                <w:sz w:val="24"/>
+                <w:szCs w:val="24"/>
+              </w:rPr>
+              <w:t>System process advance tickets to customer. Customer is charged 70% of regular show tickets.</w:t>
+            </w:r>
+          </w:p>
+          <w:p>
+            <w:pPr>
+              <w:pStyle w:val="ListParagraph"/>
+              <w:rPr>
+                <w:rFonts w:ascii="Georgia" w:hAnsi="Georgia"/>
+                <w:sz w:val="24"/>
+                <w:szCs w:val="24"/>
+              </w:rPr>
+            </w:pPr>
+          </w:p>
+        </w:tc>
+      </w:tr>
+      <w:tr>
+        <w:tc>
+          <w:tcPr>
+            <w:tcW w:w="4675" w:type="dxa"/>
+          </w:tcPr>
+          <w:p>
+            <w:pPr>
+              <w:pStyle w:val="ListParagraph"/>
+              <w:rPr>
+                <w:rFonts w:ascii="Georgia" w:hAnsi="Georgia"/>
+                <w:sz w:val="24"/>
+                <w:szCs w:val="24"/>
+              </w:rPr>
+            </w:pPr>
+          </w:p>
+        </w:tc>
+        <w:tc>
+          <w:tcPr>
+            <w:tcW w:w="4675" w:type="dxa"/>
+          </w:tcPr>
+          <w:p>
+            <w:pPr>
+              <w:pStyle w:val="ListParagraph"/>
+              <w:numPr>
+                <w:ilvl w:val="0"/>
+                <w:numId w:val="14"/>
+              </w:numPr>
+              <w:rPr>
+                <w:rFonts w:ascii="Georgia" w:hAnsi="Georgia"/>
+                <w:sz w:val="24"/>
+                <w:szCs w:val="24"/>
+              </w:rPr>
+            </w:pPr>
+            <w:r>
+              <w:rPr>
+                <w:rFonts w:ascii="Georgia" w:hAnsi="Georgia"/>
+                <w:sz w:val="24"/>
+                <w:szCs w:val="24"/>
+              </w:rPr>
+              <w:t>Balance updates in revenue for theater and client.</w:t>
+            </w:r>
+            <w:bookmarkStart w:id="0" w:name="_GoBack"/>
+            <w:bookmarkEnd w:id="0"/>
+          </w:p>
+        </w:tc>
+      </w:tr>
+    </w:tbl>
+    <w:p>
+      <w:pPr>
+        <w:jc w:val="center"/>
+        <w:rPr>
+          <w:rFonts w:ascii="Georgia" w:hAnsi="Georgia"/>
+          <w:sz w:val="24"/>
+          <w:szCs w:val="24"/>
+        </w:rPr>
+      </w:pPr>
+      <w:r>
+        <w:rPr>
+          <w:rFonts w:ascii="Georgia" w:hAnsi="Georgia"/>
+          <w:sz w:val="24"/>
+          <w:szCs w:val="24"/>
+        </w:rPr>
+        <w:t>Sell Advanced Tickets</w:t>
+      </w:r>
+    </w:p>
+    <w:p>
+      <w:pPr>
+        <w:jc w:val="center"/>
+        <w:rPr>
+          <w:rFonts w:ascii="Georgia" w:hAnsi="Georgia"/>
+          <w:sz w:val="24"/>
+          <w:szCs w:val="24"/>
+        </w:rPr>
+      </w:pPr>
+      <w:r>
+        <w:rPr>
+          <w:rFonts w:ascii="Georgia" w:hAnsi="Georgia"/>
+          <w:sz w:val="24"/>
+          <w:szCs w:val="24"/>
+        </w:rPr>
+        <w:t xml:space="preserve"> Use-Case Chart</w:t>
+      </w:r>
+    </w:p>
+    <w:p>
+      <w:pPr>
+        <w:jc w:val="center"/>
+        <w:rPr>
+          <w:rFonts w:ascii="Georgia" w:hAnsi="Georgia"/>
+          <w:sz w:val="24"/>
+          <w:szCs w:val="24"/>
+        </w:rPr>
+      </w:pPr>
+    </w:p>
+    <w:p>
+      <w:pPr>
+        <w:rPr>
+          <w:rFonts w:ascii="Georgia" w:hAnsi="Georgia"/>
+          <w:sz w:val="24"/>
+          <w:szCs w:val="24"/>
+        </w:rPr>
+      </w:pPr>
     </w:p>
     <w:sectPr>
       <w:pgSz w:w="12240" w:h="15840"/>
@@ -5810,6 +6183,95 @@
     <w:nsid w:val="6B805E84"/>
     <w:multiLevelType w:val="hybridMultilevel"/>
     <w:tmpl w:val="18B8D050"/>
+    <w:lvl w:ilvl="0" w:tplc="0409000F">
+      <w:start w:val="1"/>
+      <w:numFmt w:val="decimal"/>
+      <w:lvlText w:val="%1."/>
+      <w:lvlJc w:val="left"/>
+      <w:pPr>
+        <w:ind w:left="720" w:hanging="360"/>
+      </w:pPr>
+      <w:rPr>
+        <w:rFonts w:hint="default"/>
+      </w:rPr>
+    </w:lvl>
+    <w:lvl w:ilvl="1" w:tplc="04090019" w:tentative="1">
+      <w:start w:val="1"/>
+      <w:numFmt w:val="lowerLetter"/>
+      <w:lvlText w:val="%2."/>
+      <w:lvlJc w:val="left"/>
+      <w:pPr>
+        <w:ind w:left="1440" w:hanging="360"/>
+      </w:pPr>
+    </w:lvl>
+    <w:lvl w:ilvl="2" w:tplc="0409001B" w:tentative="1">
+      <w:start w:val="1"/>
+      <w:numFmt w:val="lowerRoman"/>
+      <w:lvlText w:val="%3."/>
+      <w:lvlJc w:val="right"/>
+      <w:pPr>
+        <w:ind w:left="2160" w:hanging="180"/>
+      </w:pPr>
+    </w:lvl>
+    <w:lvl w:ilvl="3" w:tplc="0409000F" w:tentative="1">
+      <w:start w:val="1"/>
+      <w:numFmt w:val="decimal"/>
+      <w:lvlText w:val="%4."/>
+      <w:lvlJc w:val="left"/>
+      <w:pPr>
+        <w:ind w:left="2880" w:hanging="360"/>
+      </w:pPr>
+    </w:lvl>
+    <w:lvl w:ilvl="4" w:tplc="04090019" w:tentative="1">
+      <w:start w:val="1"/>
+      <w:numFmt w:val="lowerLetter"/>
+      <w:lvlText w:val="%5."/>
+      <w:lvlJc w:val="left"/>
+      <w:pPr>
+        <w:ind w:left="3600" w:hanging="360"/>
+      </w:pPr>
+    </w:lvl>
+    <w:lvl w:ilvl="5" w:tplc="0409001B" w:tentative="1">
+      <w:start w:val="1"/>
+      <w:numFmt w:val="lowerRoman"/>
+      <w:lvlText w:val="%6."/>
+      <w:lvlJc w:val="right"/>
+      <w:pPr>
+        <w:ind w:left="4320" w:hanging="180"/>
+      </w:pPr>
+    </w:lvl>
+    <w:lvl w:ilvl="6" w:tplc="0409000F" w:tentative="1">
+      <w:start w:val="1"/>
+      <w:numFmt w:val="decimal"/>
+      <w:lvlText w:val="%7."/>
+      <w:lvlJc w:val="left"/>
+      <w:pPr>
+        <w:ind w:left="5040" w:hanging="360"/>
+      </w:pPr>
+    </w:lvl>
+    <w:lvl w:ilvl="7" w:tplc="04090019" w:tentative="1">
+      <w:start w:val="1"/>
+      <w:numFmt w:val="lowerLetter"/>
+      <w:lvlText w:val="%8."/>
+      <w:lvlJc w:val="left"/>
+      <w:pPr>
+        <w:ind w:left="5760" w:hanging="360"/>
+      </w:pPr>
+    </w:lvl>
+    <w:lvl w:ilvl="8" w:tplc="0409001B" w:tentative="1">
+      <w:start w:val="1"/>
+      <w:numFmt w:val="lowerRoman"/>
+      <w:lvlText w:val="%9."/>
+      <w:lvlJc w:val="right"/>
+      <w:pPr>
+        <w:ind w:left="6480" w:hanging="180"/>
+      </w:pPr>
+    </w:lvl>
+  </w:abstractNum>
+  <w:abstractNum w:abstractNumId="13" w15:restartNumberingAfterBreak="0">
+    <w:nsid w:val="7E682844"/>
+    <w:multiLevelType w:val="hybridMultilevel"/>
+    <w:tmpl w:val="CECCF44C"/>
     <w:lvl w:ilvl="0" w:tplc="0409000F">
       <w:start w:val="1"/>
       <w:numFmt w:val="decimal"/>
@@ -5933,6 +6395,9 @@
   </w:num>
   <w:num w:numId="13">
     <w:abstractNumId w:val="5"/>
+  </w:num>
+  <w:num w:numId="14">
+    <w:abstractNumId w:val="13"/>
   </w:num>
 </w:numbering>
 </file>
@@ -6695,7 +7160,7 @@
 </file>
 
 <file path=customXml/itemProps1.xml><?xml version="1.0" encoding="utf-8"?>
-<ds:datastoreItem xmlns:ds="http://schemas.openxmlformats.org/officeDocument/2006/customXml" ds:itemID="{D4EBEBA2-B122-4A5D-B2C6-7AE56DDC4423}">
+<ds:datastoreItem xmlns:ds="http://schemas.openxmlformats.org/officeDocument/2006/customXml" ds:itemID="{8C89B085-BF01-4BFD-8AE9-8CBFD226AEFB}">
   <ds:schemaRefs>
     <ds:schemaRef ds:uri="http://schemas.openxmlformats.org/officeDocument/2006/bibliography"/>
   </ds:schemaRefs>

</xml_diff>

<commit_message>
Use case: Sell student advance ticket
</commit_message>
<xml_diff>
--- a/Diagrams and Charts/Use-Case Charts.docx
+++ b/Diagrams and Charts/Use-Case Charts.docx
@@ -4710,17 +4710,27 @@
     </w:p>
     <w:p>
       <w:pPr>
-        <w:rPr>
-          <w:rFonts w:ascii="Georgia" w:hAnsi="Georgia"/>
-          <w:sz w:val="24"/>
-          <w:szCs w:val="24"/>
-        </w:rPr>
-      </w:pPr>
+        <w:jc w:val="center"/>
+        <w:rPr>
+          <w:rFonts w:ascii="Georgia" w:hAnsi="Georgia"/>
+          <w:sz w:val="24"/>
+          <w:szCs w:val="24"/>
+        </w:rPr>
+      </w:pPr>
+      <w:r>
+        <w:rPr>
+          <w:rFonts w:ascii="Georgia" w:hAnsi="Georgia"/>
+          <w:sz w:val="24"/>
+          <w:szCs w:val="24"/>
+        </w:rPr>
+        <w:lastRenderedPageBreak/>
+        <w:t>Sell Regular Tickets</w:t>
+      </w:r>
     </w:p>
     <w:tbl>
       <w:tblPr>
         <w:tblStyle w:val="TableGrid"/>
-        <w:tblpPr w:leftFromText="180" w:rightFromText="180" w:vertAnchor="page" w:horzAnchor="margin" w:tblpY="2677"/>
+        <w:tblpPr w:leftFromText="180" w:rightFromText="180" w:vertAnchor="page" w:horzAnchor="margin" w:tblpY="2245"/>
         <w:tblW w:w="0" w:type="auto"/>
         <w:tblLook w:val="04A0" w:firstRow="1" w:lastRow="0" w:firstColumn="1" w:lastColumn="0" w:noHBand="0" w:noVBand="1"/>
       </w:tblPr>
@@ -4732,6 +4742,7 @@
         <w:tc>
           <w:tcPr>
             <w:tcW w:w="4675" w:type="dxa"/>
+            <w:shd w:val="clear" w:color="auto" w:fill="AEAAAA" w:themeFill="background2" w:themeFillShade="BF"/>
           </w:tcPr>
           <w:p>
             <w:pPr>
@@ -4754,6 +4765,7 @@
         <w:tc>
           <w:tcPr>
             <w:tcW w:w="4675" w:type="dxa"/>
+            <w:shd w:val="clear" w:color="auto" w:fill="AEAAAA" w:themeFill="background2" w:themeFillShade="BF"/>
           </w:tcPr>
           <w:p>
             <w:pPr>
@@ -4799,7 +4811,23 @@
                 <w:sz w:val="24"/>
                 <w:szCs w:val="24"/>
               </w:rPr>
-              <w:t>Customer purchase tickets on day of showing</w:t>
+              <w:t xml:space="preserve">Customer </w:t>
+            </w:r>
+            <w:r>
+              <w:rPr>
+                <w:rFonts w:ascii="Georgia" w:hAnsi="Georgia"/>
+                <w:sz w:val="24"/>
+                <w:szCs w:val="24"/>
+              </w:rPr>
+              <w:t>asks for</w:t>
+            </w:r>
+            <w:r>
+              <w:rPr>
+                <w:rFonts w:ascii="Georgia" w:hAnsi="Georgia"/>
+                <w:sz w:val="24"/>
+                <w:szCs w:val="24"/>
+              </w:rPr>
+              <w:t xml:space="preserve"> tickets on day of showing</w:t>
             </w:r>
           </w:p>
         </w:tc>
@@ -4843,7 +4871,7 @@
                 <w:sz w:val="24"/>
                 <w:szCs w:val="24"/>
               </w:rPr>
-              <w:t>Clerk issues regular tickets</w:t>
+              <w:t>Clerk selects ‘sell regular tickets’</w:t>
             </w:r>
           </w:p>
         </w:tc>
@@ -5092,11 +5120,91 @@
           </w:p>
         </w:tc>
       </w:tr>
+      <w:tr>
+        <w:tc>
+          <w:tcPr>
+            <w:tcW w:w="4675" w:type="dxa"/>
+          </w:tcPr>
+          <w:p>
+            <w:pPr>
+              <w:pStyle w:val="ListParagraph"/>
+              <w:numPr>
+                <w:ilvl w:val="0"/>
+                <w:numId w:val="15"/>
+              </w:numPr>
+              <w:rPr>
+                <w:rFonts w:ascii="Georgia" w:hAnsi="Georgia"/>
+                <w:sz w:val="24"/>
+                <w:szCs w:val="24"/>
+              </w:rPr>
+            </w:pPr>
+            <w:r>
+              <w:rPr>
+                <w:rFonts w:ascii="Georgia" w:hAnsi="Georgia"/>
+                <w:sz w:val="24"/>
+                <w:szCs w:val="24"/>
+              </w:rPr>
+              <w:t>Clerk hands customer tickets after purchase</w:t>
+            </w:r>
+          </w:p>
+        </w:tc>
+        <w:tc>
+          <w:tcPr>
+            <w:tcW w:w="4675" w:type="dxa"/>
+          </w:tcPr>
+          <w:p>
+            <w:pPr>
+              <w:pStyle w:val="ListParagraph"/>
+              <w:rPr>
+                <w:rFonts w:ascii="Georgia" w:hAnsi="Georgia"/>
+                <w:sz w:val="24"/>
+                <w:szCs w:val="24"/>
+              </w:rPr>
+            </w:pPr>
+          </w:p>
+        </w:tc>
+      </w:tr>
     </w:tbl>
+    <w:p>
+      <w:pPr>
+        <w:jc w:val="center"/>
+        <w:rPr>
+          <w:rFonts w:ascii="Georgia" w:hAnsi="Georgia"/>
+          <w:sz w:val="24"/>
+          <w:szCs w:val="24"/>
+        </w:rPr>
+      </w:pPr>
+      <w:r>
+        <w:rPr>
+          <w:rFonts w:ascii="Georgia" w:hAnsi="Georgia"/>
+          <w:sz w:val="24"/>
+          <w:szCs w:val="24"/>
+        </w:rPr>
+        <w:t>Use-Case Chart</w:t>
+      </w:r>
+    </w:p>
+    <w:p>
+      <w:pPr>
+        <w:ind w:left="2880" w:firstLine="720"/>
+        <w:rPr>
+          <w:rFonts w:ascii="Georgia" w:hAnsi="Georgia"/>
+          <w:sz w:val="24"/>
+          <w:szCs w:val="24"/>
+        </w:rPr>
+      </w:pPr>
+      <w:r>
+        <w:rPr>
+          <w:rFonts w:ascii="Georgia" w:hAnsi="Georgia"/>
+          <w:sz w:val="24"/>
+          <w:szCs w:val="24"/>
+        </w:rPr>
+        <w:t>Sell Advanced Tickets</w:t>
+      </w:r>
+    </w:p>
     <w:tbl>
       <w:tblPr>
         <w:tblStyle w:val="TableGrid"/>
-        <w:tblpPr w:leftFromText="180" w:rightFromText="180" w:vertAnchor="page" w:horzAnchor="margin" w:tblpY="9493"/>
+        <w:tblpPr w:leftFromText="180" w:rightFromText="180" w:vertAnchor="page" w:horzAnchor="margin" w:tblpY="9085"/>
         <w:tblW w:w="0" w:type="auto"/>
         <w:tblLook w:val="04A0" w:firstRow="1" w:lastRow="0" w:firstColumn="1" w:lastColumn="0" w:noHBand="0" w:noVBand="1"/>
       </w:tblPr>
@@ -5108,6 +5216,7 @@
         <w:tc>
           <w:tcPr>
             <w:tcW w:w="4675" w:type="dxa"/>
+            <w:shd w:val="clear" w:color="auto" w:fill="AEAAAA" w:themeFill="background2" w:themeFillShade="BF"/>
           </w:tcPr>
           <w:p>
             <w:pPr>
@@ -5130,6 +5239,7 @@
         <w:tc>
           <w:tcPr>
             <w:tcW w:w="4675" w:type="dxa"/>
+            <w:shd w:val="clear" w:color="auto" w:fill="AEAAAA" w:themeFill="background2" w:themeFillShade="BF"/>
           </w:tcPr>
           <w:p>
             <w:pPr>
@@ -5219,7 +5329,7 @@
                 <w:sz w:val="24"/>
                 <w:szCs w:val="24"/>
               </w:rPr>
-              <w:t>Clerk issues advance tickets</w:t>
+              <w:t>Clerk chooses advance tickets selection</w:t>
             </w:r>
           </w:p>
         </w:tc>
@@ -5425,6 +5535,49 @@
           </w:p>
         </w:tc>
       </w:tr>
+      <w:tr>
+        <w:tc>
+          <w:tcPr>
+            <w:tcW w:w="4675" w:type="dxa"/>
+          </w:tcPr>
+          <w:p>
+            <w:pPr>
+              <w:pStyle w:val="ListParagraph"/>
+              <w:numPr>
+                <w:ilvl w:val="0"/>
+                <w:numId w:val="14"/>
+              </w:numPr>
+              <w:rPr>
+                <w:rFonts w:ascii="Georgia" w:hAnsi="Georgia"/>
+                <w:sz w:val="24"/>
+                <w:szCs w:val="24"/>
+              </w:rPr>
+            </w:pPr>
+            <w:r>
+              <w:rPr>
+                <w:rFonts w:ascii="Georgia" w:hAnsi="Georgia"/>
+                <w:sz w:val="24"/>
+                <w:szCs w:val="24"/>
+              </w:rPr>
+              <w:t>Clerk hands customer amount of tickets purchased</w:t>
+            </w:r>
+          </w:p>
+        </w:tc>
+        <w:tc>
+          <w:tcPr>
+            <w:tcW w:w="4675" w:type="dxa"/>
+          </w:tcPr>
+          <w:p>
+            <w:pPr>
+              <w:rPr>
+                <w:rFonts w:ascii="Georgia" w:hAnsi="Georgia"/>
+                <w:sz w:val="24"/>
+                <w:szCs w:val="24"/>
+              </w:rPr>
+            </w:pPr>
+          </w:p>
+        </w:tc>
+      </w:tr>
     </w:tbl>
     <w:p>
       <w:pPr>
@@ -5441,9 +5594,656 @@
           <w:sz w:val="24"/>
           <w:szCs w:val="24"/>
         </w:rPr>
-        <w:t>Sell Regular Tickets</w:t>
+        <w:t xml:space="preserve"> Use-Case Chart</w:t>
       </w:r>
     </w:p>
+    <w:p>
+      <w:pPr>
+        <w:jc w:val="center"/>
+        <w:rPr>
+          <w:rFonts w:ascii="Georgia" w:hAnsi="Georgia"/>
+          <w:sz w:val="24"/>
+          <w:szCs w:val="24"/>
+        </w:rPr>
+      </w:pPr>
+    </w:p>
+    <w:p>
+      <w:pPr>
+        <w:jc w:val="center"/>
+        <w:rPr>
+          <w:rFonts w:ascii="Georgia" w:hAnsi="Georgia"/>
+          <w:sz w:val="24"/>
+          <w:szCs w:val="24"/>
+        </w:rPr>
+      </w:pPr>
+      <w:r>
+        <w:rPr>
+          <w:rFonts w:ascii="Georgia" w:hAnsi="Georgia"/>
+          <w:sz w:val="24"/>
+          <w:szCs w:val="24"/>
+        </w:rPr>
+        <w:t xml:space="preserve">Sell </w:t>
+      </w:r>
+      <w:r>
+        <w:rPr>
+          <w:rFonts w:ascii="Georgia" w:hAnsi="Georgia"/>
+          <w:sz w:val="24"/>
+          <w:szCs w:val="24"/>
+        </w:rPr>
+        <w:t>Student</w:t>
+      </w:r>
+      <w:r>
+        <w:rPr>
+          <w:rFonts w:ascii="Georgia" w:hAnsi="Georgia"/>
+          <w:sz w:val="24"/>
+          <w:szCs w:val="24"/>
+        </w:rPr>
+        <w:t xml:space="preserve"> </w:t>
+      </w:r>
+      <w:r>
+        <w:rPr>
+          <w:rFonts w:ascii="Georgia" w:hAnsi="Georgia"/>
+          <w:sz w:val="24"/>
+          <w:szCs w:val="24"/>
+        </w:rPr>
+        <w:t xml:space="preserve">Advance </w:t>
+      </w:r>
+      <w:r>
+        <w:rPr>
+          <w:rFonts w:ascii="Georgia" w:hAnsi="Georgia"/>
+          <w:sz w:val="24"/>
+          <w:szCs w:val="24"/>
+        </w:rPr>
+        <w:t>Tickets</w:t>
+      </w:r>
+    </w:p>
+    <w:tbl>
+      <w:tblPr>
+        <w:tblStyle w:val="TableGrid"/>
+        <w:tblpPr w:leftFromText="180" w:rightFromText="180" w:vertAnchor="page" w:horzAnchor="margin" w:tblpY="3085"/>
+        <w:tblW w:w="0" w:type="auto"/>
+        <w:tblLook w:val="04A0" w:firstRow="1" w:lastRow="0" w:firstColumn="1" w:lastColumn="0" w:noHBand="0" w:noVBand="1"/>
+      </w:tblPr>
+      <w:tblGrid>
+        <w:gridCol w:w="4675"/>
+        <w:gridCol w:w="4675"/>
+      </w:tblGrid>
+      <w:tr>
+        <w:tc>
+          <w:tcPr>
+            <w:tcW w:w="4675" w:type="dxa"/>
+            <w:shd w:val="clear" w:color="auto" w:fill="AEAAAA" w:themeFill="background2" w:themeFillShade="BF"/>
+          </w:tcPr>
+          <w:p>
+            <w:pPr>
+              <w:rPr>
+                <w:rFonts w:ascii="Georgia" w:hAnsi="Georgia"/>
+                <w:sz w:val="24"/>
+                <w:szCs w:val="24"/>
+              </w:rPr>
+            </w:pPr>
+            <w:r>
+              <w:rPr>
+                <w:rFonts w:ascii="Georgia" w:hAnsi="Georgia"/>
+                <w:sz w:val="24"/>
+                <w:szCs w:val="24"/>
+              </w:rPr>
+              <w:t>Actions performed by Actor</w:t>
+            </w:r>
+          </w:p>
+        </w:tc>
+        <w:tc>
+          <w:tcPr>
+            <w:tcW w:w="4675" w:type="dxa"/>
+            <w:shd w:val="clear" w:color="auto" w:fill="AEAAAA" w:themeFill="background2" w:themeFillShade="BF"/>
+          </w:tcPr>
+          <w:p>
+            <w:pPr>
+              <w:pStyle w:val="ListParagraph"/>
+              <w:rPr>
+                <w:rFonts w:ascii="Georgia" w:hAnsi="Georgia"/>
+                <w:sz w:val="24"/>
+                <w:szCs w:val="24"/>
+              </w:rPr>
+            </w:pPr>
+            <w:r>
+              <w:rPr>
+                <w:rFonts w:ascii="Georgia" w:hAnsi="Georgia"/>
+                <w:sz w:val="24"/>
+                <w:szCs w:val="24"/>
+              </w:rPr>
+              <w:t>System Response</w:t>
+            </w:r>
+          </w:p>
+        </w:tc>
+      </w:tr>
+      <w:tr>
+        <w:tc>
+          <w:tcPr>
+            <w:tcW w:w="4675" w:type="dxa"/>
+          </w:tcPr>
+          <w:p>
+            <w:pPr>
+              <w:pStyle w:val="ListParagraph"/>
+              <w:numPr>
+                <w:ilvl w:val="0"/>
+                <w:numId w:val="16"/>
+              </w:numPr>
+              <w:rPr>
+                <w:rFonts w:ascii="Georgia" w:hAnsi="Georgia"/>
+                <w:sz w:val="24"/>
+                <w:szCs w:val="24"/>
+              </w:rPr>
+            </w:pPr>
+            <w:r>
+              <w:rPr>
+                <w:rFonts w:ascii="Georgia" w:hAnsi="Georgia"/>
+                <w:sz w:val="24"/>
+                <w:szCs w:val="24"/>
+              </w:rPr>
+              <w:t xml:space="preserve">Customer </w:t>
+            </w:r>
+            <w:r>
+              <w:rPr>
+                <w:rFonts w:ascii="Georgia" w:hAnsi="Georgia"/>
+                <w:sz w:val="24"/>
+                <w:szCs w:val="24"/>
+              </w:rPr>
+              <w:t>asks for student advance</w:t>
+            </w:r>
+            <w:r>
+              <w:rPr>
+                <w:rFonts w:ascii="Georgia" w:hAnsi="Georgia"/>
+                <w:sz w:val="24"/>
+                <w:szCs w:val="24"/>
+              </w:rPr>
+              <w:t xml:space="preserve"> tickets at least one day before showing</w:t>
+            </w:r>
+          </w:p>
+        </w:tc>
+        <w:tc>
+          <w:tcPr>
+            <w:tcW w:w="4675" w:type="dxa"/>
+          </w:tcPr>
+          <w:p>
+            <w:pPr>
+              <w:pStyle w:val="ListParagraph"/>
+              <w:rPr>
+                <w:rFonts w:ascii="Georgia" w:hAnsi="Georgia"/>
+                <w:sz w:val="24"/>
+                <w:szCs w:val="24"/>
+              </w:rPr>
+            </w:pPr>
+          </w:p>
+        </w:tc>
+      </w:tr>
+      <w:tr>
+        <w:tc>
+          <w:tcPr>
+            <w:tcW w:w="4675" w:type="dxa"/>
+          </w:tcPr>
+          <w:p>
+            <w:pPr>
+              <w:pStyle w:val="ListParagraph"/>
+              <w:numPr>
+                <w:ilvl w:val="0"/>
+                <w:numId w:val="16"/>
+              </w:numPr>
+              <w:rPr>
+                <w:rFonts w:ascii="Georgia" w:hAnsi="Georgia"/>
+                <w:sz w:val="24"/>
+                <w:szCs w:val="24"/>
+              </w:rPr>
+            </w:pPr>
+            <w:r>
+              <w:rPr>
+                <w:rFonts w:ascii="Georgia" w:hAnsi="Georgia"/>
+                <w:sz w:val="24"/>
+                <w:szCs w:val="24"/>
+              </w:rPr>
+              <w:t xml:space="preserve">Clerk </w:t>
+            </w:r>
+            <w:r>
+              <w:rPr>
+                <w:rFonts w:ascii="Georgia" w:hAnsi="Georgia"/>
+                <w:sz w:val="24"/>
+                <w:szCs w:val="24"/>
+              </w:rPr>
+              <w:t>selects</w:t>
+            </w:r>
+            <w:r>
+              <w:rPr>
+                <w:rFonts w:ascii="Georgia" w:hAnsi="Georgia"/>
+                <w:sz w:val="24"/>
+                <w:szCs w:val="24"/>
+              </w:rPr>
+              <w:t xml:space="preserve"> </w:t>
+            </w:r>
+            <w:r>
+              <w:rPr>
+                <w:rFonts w:ascii="Georgia" w:hAnsi="Georgia"/>
+                <w:sz w:val="24"/>
+                <w:szCs w:val="24"/>
+              </w:rPr>
+              <w:t>‘</w:t>
+            </w:r>
+            <w:r>
+              <w:rPr>
+                <w:rFonts w:ascii="Georgia" w:hAnsi="Georgia"/>
+                <w:sz w:val="24"/>
+                <w:szCs w:val="24"/>
+              </w:rPr>
+              <w:t xml:space="preserve">student </w:t>
+            </w:r>
+            <w:r>
+              <w:rPr>
+                <w:rFonts w:ascii="Georgia" w:hAnsi="Georgia"/>
+                <w:sz w:val="24"/>
+                <w:szCs w:val="24"/>
+              </w:rPr>
+              <w:t>advance tickets</w:t>
+            </w:r>
+            <w:r>
+              <w:rPr>
+                <w:rFonts w:ascii="Georgia" w:hAnsi="Georgia"/>
+                <w:sz w:val="24"/>
+                <w:szCs w:val="24"/>
+              </w:rPr>
+              <w:t>’</w:t>
+            </w:r>
+          </w:p>
+        </w:tc>
+        <w:tc>
+          <w:tcPr>
+            <w:tcW w:w="4675" w:type="dxa"/>
+          </w:tcPr>
+          <w:p>
+            <w:pPr>
+              <w:pStyle w:val="ListParagraph"/>
+              <w:rPr>
+                <w:rFonts w:ascii="Georgia" w:hAnsi="Georgia"/>
+                <w:sz w:val="24"/>
+                <w:szCs w:val="24"/>
+              </w:rPr>
+            </w:pPr>
+          </w:p>
+        </w:tc>
+      </w:tr>
+      <w:tr>
+        <w:tc>
+          <w:tcPr>
+            <w:tcW w:w="4675" w:type="dxa"/>
+          </w:tcPr>
+          <w:p>
+            <w:pPr>
+              <w:pStyle w:val="ListParagraph"/>
+              <w:rPr>
+                <w:rFonts w:ascii="Georgia" w:hAnsi="Georgia"/>
+                <w:sz w:val="24"/>
+                <w:szCs w:val="24"/>
+              </w:rPr>
+            </w:pPr>
+          </w:p>
+        </w:tc>
+        <w:tc>
+          <w:tcPr>
+            <w:tcW w:w="4675" w:type="dxa"/>
+          </w:tcPr>
+          <w:p>
+            <w:pPr>
+              <w:pStyle w:val="ListParagraph"/>
+              <w:numPr>
+                <w:ilvl w:val="0"/>
+                <w:numId w:val="16"/>
+              </w:numPr>
+              <w:rPr>
+                <w:rFonts w:ascii="Georgia" w:hAnsi="Georgia"/>
+                <w:sz w:val="24"/>
+                <w:szCs w:val="24"/>
+              </w:rPr>
+            </w:pPr>
+            <w:r>
+              <w:rPr>
+                <w:rFonts w:ascii="Georgia" w:hAnsi="Georgia"/>
+                <w:sz w:val="24"/>
+                <w:szCs w:val="24"/>
+              </w:rPr>
+              <w:t>Systems asks for quantity, customer ID, credit card number, and date of show</w:t>
+            </w:r>
+          </w:p>
+        </w:tc>
+      </w:tr>
+      <w:tr>
+        <w:tc>
+          <w:tcPr>
+            <w:tcW w:w="4675" w:type="dxa"/>
+          </w:tcPr>
+          <w:p>
+            <w:pPr>
+              <w:pStyle w:val="ListParagraph"/>
+              <w:numPr>
+                <w:ilvl w:val="0"/>
+                <w:numId w:val="16"/>
+              </w:numPr>
+              <w:rPr>
+                <w:rFonts w:ascii="Georgia" w:hAnsi="Georgia"/>
+                <w:sz w:val="24"/>
+                <w:szCs w:val="24"/>
+              </w:rPr>
+            </w:pPr>
+            <w:r>
+              <w:rPr>
+                <w:rFonts w:ascii="Georgia" w:hAnsi="Georgia"/>
+                <w:sz w:val="24"/>
+                <w:szCs w:val="24"/>
+              </w:rPr>
+              <w:t>Clerk inputs quantity, customer ID, credit card number, and date of show</w:t>
+            </w:r>
+          </w:p>
+        </w:tc>
+        <w:tc>
+          <w:tcPr>
+            <w:tcW w:w="4675" w:type="dxa"/>
+          </w:tcPr>
+          <w:p>
+            <w:pPr>
+              <w:pStyle w:val="ListParagraph"/>
+              <w:rPr>
+                <w:rFonts w:ascii="Georgia" w:hAnsi="Georgia"/>
+                <w:sz w:val="24"/>
+                <w:szCs w:val="24"/>
+              </w:rPr>
+            </w:pPr>
+          </w:p>
+        </w:tc>
+      </w:tr>
+      <w:tr>
+        <w:tc>
+          <w:tcPr>
+            <w:tcW w:w="4675" w:type="dxa"/>
+          </w:tcPr>
+          <w:p>
+            <w:pPr>
+              <w:pStyle w:val="ListParagraph"/>
+              <w:rPr>
+                <w:rFonts w:ascii="Georgia" w:hAnsi="Georgia"/>
+                <w:sz w:val="24"/>
+                <w:szCs w:val="24"/>
+              </w:rPr>
+            </w:pPr>
+          </w:p>
+        </w:tc>
+        <w:tc>
+          <w:tcPr>
+            <w:tcW w:w="4675" w:type="dxa"/>
+          </w:tcPr>
+          <w:p>
+            <w:pPr>
+              <w:pStyle w:val="ListParagraph"/>
+              <w:numPr>
+                <w:ilvl w:val="0"/>
+                <w:numId w:val="16"/>
+              </w:numPr>
+              <w:rPr>
+                <w:rFonts w:ascii="Georgia" w:hAnsi="Georgia"/>
+                <w:sz w:val="24"/>
+                <w:szCs w:val="24"/>
+              </w:rPr>
+            </w:pPr>
+            <w:r>
+              <w:rPr>
+                <w:rFonts w:ascii="Georgia" w:hAnsi="Georgia"/>
+                <w:sz w:val="24"/>
+                <w:szCs w:val="24"/>
+              </w:rPr>
+              <w:t xml:space="preserve">System process advance tickets to customer. Customer is charged </w:t>
+            </w:r>
+            <w:r>
+              <w:rPr>
+                <w:rFonts w:ascii="Georgia" w:hAnsi="Georgia"/>
+                <w:sz w:val="24"/>
+                <w:szCs w:val="24"/>
+              </w:rPr>
+              <w:t>5</w:t>
+            </w:r>
+            <w:r>
+              <w:rPr>
+                <w:rFonts w:ascii="Georgia" w:hAnsi="Georgia"/>
+                <w:sz w:val="24"/>
+                <w:szCs w:val="24"/>
+              </w:rPr>
+              <w:t>0% of regular show tickets.</w:t>
+            </w:r>
+          </w:p>
+          <w:p>
+            <w:pPr>
+              <w:pStyle w:val="ListParagraph"/>
+              <w:rPr>
+                <w:rFonts w:ascii="Georgia" w:hAnsi="Georgia"/>
+                <w:sz w:val="24"/>
+                <w:szCs w:val="24"/>
+              </w:rPr>
+            </w:pPr>
+          </w:p>
+        </w:tc>
+      </w:tr>
+      <w:tr>
+        <w:tc>
+          <w:tcPr>
+            <w:tcW w:w="4675" w:type="dxa"/>
+          </w:tcPr>
+          <w:p>
+            <w:pPr>
+              <w:pStyle w:val="ListParagraph"/>
+              <w:rPr>
+                <w:rFonts w:ascii="Georgia" w:hAnsi="Georgia"/>
+                <w:sz w:val="24"/>
+                <w:szCs w:val="24"/>
+              </w:rPr>
+            </w:pPr>
+          </w:p>
+        </w:tc>
+        <w:tc>
+          <w:tcPr>
+            <w:tcW w:w="4675" w:type="dxa"/>
+          </w:tcPr>
+          <w:p>
+            <w:pPr>
+              <w:pStyle w:val="ListParagraph"/>
+              <w:numPr>
+                <w:ilvl w:val="0"/>
+                <w:numId w:val="16"/>
+              </w:numPr>
+              <w:rPr>
+                <w:rFonts w:ascii="Georgia" w:hAnsi="Georgia"/>
+                <w:sz w:val="24"/>
+                <w:szCs w:val="24"/>
+              </w:rPr>
+            </w:pPr>
+            <w:r>
+              <w:rPr>
+                <w:rFonts w:ascii="Georgia" w:hAnsi="Georgia"/>
+                <w:sz w:val="24"/>
+                <w:szCs w:val="24"/>
+              </w:rPr>
+              <w:t>Balance updates in revenue for theater and client.</w:t>
+            </w:r>
+          </w:p>
+        </w:tc>
+      </w:tr>
+      <w:tr>
+        <w:tc>
+          <w:tcPr>
+            <w:tcW w:w="4675" w:type="dxa"/>
+          </w:tcPr>
+          <w:p>
+            <w:pPr>
+              <w:pStyle w:val="ListParagraph"/>
+              <w:rPr>
+                <w:rFonts w:ascii="Georgia" w:hAnsi="Georgia"/>
+                <w:sz w:val="24"/>
+                <w:szCs w:val="24"/>
+              </w:rPr>
+            </w:pPr>
+          </w:p>
+        </w:tc>
+        <w:tc>
+          <w:tcPr>
+            <w:tcW w:w="4675" w:type="dxa"/>
+          </w:tcPr>
+          <w:p>
+            <w:pPr>
+              <w:pStyle w:val="ListParagraph"/>
+              <w:numPr>
+                <w:ilvl w:val="0"/>
+                <w:numId w:val="16"/>
+              </w:numPr>
+              <w:rPr>
+                <w:rFonts w:ascii="Georgia" w:hAnsi="Georgia"/>
+                <w:sz w:val="24"/>
+                <w:szCs w:val="24"/>
+              </w:rPr>
+            </w:pPr>
+            <w:r>
+              <w:rPr>
+                <w:rFonts w:ascii="Georgia" w:hAnsi="Georgia"/>
+                <w:sz w:val="24"/>
+                <w:szCs w:val="24"/>
+              </w:rPr>
+              <w:t>System reminds clerk that a unique individual will need to show a student ID for each student advance ticket redeemed on the date of the show</w:t>
+            </w:r>
+          </w:p>
+        </w:tc>
+      </w:tr>
+      <w:tr>
+        <w:tc>
+          <w:tcPr>
+            <w:tcW w:w="4675" w:type="dxa"/>
+          </w:tcPr>
+          <w:p>
+            <w:pPr>
+              <w:pStyle w:val="ListParagraph"/>
+              <w:numPr>
+                <w:ilvl w:val="0"/>
+                <w:numId w:val="16"/>
+              </w:numPr>
+              <w:rPr>
+                <w:rFonts w:ascii="Georgia" w:hAnsi="Georgia"/>
+                <w:sz w:val="24"/>
+                <w:szCs w:val="24"/>
+              </w:rPr>
+            </w:pPr>
+            <w:r>
+              <w:rPr>
+                <w:rFonts w:ascii="Georgia" w:hAnsi="Georgia"/>
+                <w:sz w:val="24"/>
+                <w:szCs w:val="24"/>
+              </w:rPr>
+              <w:t>Clerk hands the customer the correct number of student advance tickets sold</w:t>
+            </w:r>
+          </w:p>
+        </w:tc>
+        <w:tc>
+          <w:tcPr>
+            <w:tcW w:w="4675" w:type="dxa"/>
+          </w:tcPr>
+          <w:p>
+            <w:pPr>
+              <w:rPr>
+                <w:rFonts w:ascii="Georgia" w:hAnsi="Georgia"/>
+                <w:sz w:val="24"/>
+                <w:szCs w:val="24"/>
+              </w:rPr>
+            </w:pPr>
+          </w:p>
+        </w:tc>
+      </w:tr>
+      <w:tr>
+        <w:tc>
+          <w:tcPr>
+            <w:tcW w:w="4675" w:type="dxa"/>
+          </w:tcPr>
+          <w:p>
+            <w:pPr>
+              <w:pStyle w:val="ListParagraph"/>
+              <w:numPr>
+                <w:ilvl w:val="0"/>
+                <w:numId w:val="16"/>
+              </w:numPr>
+              <w:rPr>
+                <w:rFonts w:ascii="Georgia" w:hAnsi="Georgia"/>
+                <w:sz w:val="24"/>
+                <w:szCs w:val="24"/>
+              </w:rPr>
+            </w:pPr>
+            <w:r>
+              <w:rPr>
+                <w:rFonts w:ascii="Georgia" w:hAnsi="Georgia"/>
+                <w:sz w:val="24"/>
+                <w:szCs w:val="24"/>
+              </w:rPr>
+              <w:t>Each s</w:t>
+            </w:r>
+            <w:bookmarkStart w:id="0" w:name="_GoBack"/>
+            <w:bookmarkEnd w:id="0"/>
+            <w:r>
+              <w:rPr>
+                <w:rFonts w:ascii="Georgia" w:hAnsi="Georgia"/>
+                <w:sz w:val="24"/>
+                <w:szCs w:val="24"/>
+              </w:rPr>
+              <w:t xml:space="preserve">tudent </w:t>
+            </w:r>
+            <w:r>
+              <w:rPr>
+                <w:rFonts w:ascii="Georgia" w:hAnsi="Georgia"/>
+                <w:sz w:val="24"/>
+                <w:szCs w:val="24"/>
+              </w:rPr>
+              <w:t>presents</w:t>
+            </w:r>
+            <w:r>
+              <w:rPr>
+                <w:rFonts w:ascii="Georgia" w:hAnsi="Georgia"/>
+                <w:sz w:val="24"/>
+                <w:szCs w:val="24"/>
+              </w:rPr>
+              <w:t xml:space="preserve"> ID </w:t>
+            </w:r>
+            <w:r>
+              <w:rPr>
+                <w:rFonts w:ascii="Georgia" w:hAnsi="Georgia"/>
+                <w:sz w:val="24"/>
+                <w:szCs w:val="24"/>
+              </w:rPr>
+              <w:t>with</w:t>
+            </w:r>
+            <w:r>
+              <w:rPr>
+                <w:rFonts w:ascii="Georgia" w:hAnsi="Georgia"/>
+                <w:sz w:val="24"/>
+                <w:szCs w:val="24"/>
+              </w:rPr>
+              <w:t xml:space="preserve"> ticket purchased when they go to see the show</w:t>
+            </w:r>
+          </w:p>
+        </w:tc>
+        <w:tc>
+          <w:tcPr>
+            <w:tcW w:w="4675" w:type="dxa"/>
+          </w:tcPr>
+          <w:p>
+            <w:pPr>
+              <w:rPr>
+                <w:rFonts w:ascii="Georgia" w:hAnsi="Georgia"/>
+                <w:sz w:val="24"/>
+                <w:szCs w:val="24"/>
+              </w:rPr>
+            </w:pPr>
+          </w:p>
+        </w:tc>
+      </w:tr>
+    </w:tbl>
     <w:p>
       <w:pPr>
         <w:jc w:val="center"/>
@@ -5465,156 +6265,6 @@
     <w:p>
       <w:pPr>
         <w:jc w:val="center"/>
-        <w:rPr>
-          <w:rFonts w:ascii="Georgia" w:hAnsi="Georgia"/>
-          <w:sz w:val="24"/>
-          <w:szCs w:val="24"/>
-        </w:rPr>
-      </w:pPr>
-    </w:p>
-    <w:p>
-      <w:pPr>
-        <w:jc w:val="center"/>
-        <w:rPr>
-          <w:rFonts w:ascii="Georgia" w:hAnsi="Georgia"/>
-          <w:sz w:val="24"/>
-          <w:szCs w:val="24"/>
-        </w:rPr>
-      </w:pPr>
-      <w:bookmarkStart w:id="0" w:name="_GoBack"/>
-      <w:bookmarkEnd w:id="0"/>
-      <w:r>
-        <w:rPr>
-          <w:rFonts w:ascii="Georgia" w:hAnsi="Georgia"/>
-          <w:sz w:val="24"/>
-          <w:szCs w:val="24"/>
-        </w:rPr>
-        <w:t>Sell Advanced Tickets</w:t>
-      </w:r>
-    </w:p>
-    <w:p>
-      <w:pPr>
-        <w:jc w:val="center"/>
-        <w:rPr>
-          <w:rFonts w:ascii="Georgia" w:hAnsi="Georgia"/>
-          <w:sz w:val="24"/>
-          <w:szCs w:val="24"/>
-        </w:rPr>
-      </w:pPr>
-      <w:r>
-        <w:rPr>
-          <w:rFonts w:ascii="Georgia" w:hAnsi="Georgia"/>
-          <w:sz w:val="24"/>
-          <w:szCs w:val="24"/>
-        </w:rPr>
-        <w:t xml:space="preserve"> Use-Case Chart</w:t>
-      </w:r>
-    </w:p>
-    <w:p>
-      <w:pPr>
-        <w:jc w:val="center"/>
-        <w:rPr>
-          <w:rFonts w:ascii="Georgia" w:hAnsi="Georgia"/>
-          <w:sz w:val="24"/>
-          <w:szCs w:val="24"/>
-        </w:rPr>
-      </w:pPr>
-    </w:p>
-    <w:p>
-      <w:pPr>
-        <w:jc w:val="center"/>
-        <w:rPr>
-          <w:rFonts w:ascii="Georgia" w:hAnsi="Georgia"/>
-          <w:sz w:val="24"/>
-          <w:szCs w:val="24"/>
-        </w:rPr>
-      </w:pPr>
-      <w:r>
-        <w:rPr>
-          <w:rFonts w:ascii="Georgia" w:hAnsi="Georgia"/>
-          <w:sz w:val="24"/>
-          <w:szCs w:val="24"/>
-        </w:rPr>
-        <w:lastRenderedPageBreak/>
-        <w:t xml:space="preserve"> </w:t>
-      </w:r>
-    </w:p>
-    <w:p>
-      <w:pPr>
-        <w:jc w:val="center"/>
-        <w:rPr>
-          <w:rFonts w:ascii="Georgia" w:hAnsi="Georgia"/>
-          <w:sz w:val="24"/>
-          <w:szCs w:val="24"/>
-        </w:rPr>
-      </w:pPr>
-    </w:p>
-    <w:p>
-      <w:pPr>
-        <w:jc w:val="center"/>
-        <w:rPr>
-          <w:rFonts w:ascii="Georgia" w:hAnsi="Georgia"/>
-          <w:sz w:val="24"/>
-          <w:szCs w:val="24"/>
-        </w:rPr>
-      </w:pPr>
-    </w:p>
-    <w:p>
-      <w:pPr>
-        <w:rPr>
-          <w:rFonts w:ascii="Georgia" w:hAnsi="Georgia"/>
-          <w:sz w:val="24"/>
-          <w:szCs w:val="24"/>
-        </w:rPr>
-      </w:pPr>
-    </w:p>
-    <w:p>
-      <w:pPr>
-        <w:rPr>
-          <w:rFonts w:ascii="Georgia" w:hAnsi="Georgia"/>
-          <w:sz w:val="24"/>
-          <w:szCs w:val="24"/>
-        </w:rPr>
-      </w:pPr>
-    </w:p>
-    <w:p>
-      <w:pPr>
-        <w:rPr>
-          <w:rFonts w:ascii="Georgia" w:hAnsi="Georgia"/>
-          <w:sz w:val="24"/>
-          <w:szCs w:val="24"/>
-        </w:rPr>
-      </w:pPr>
-    </w:p>
-    <w:p>
-      <w:pPr>
-        <w:rPr>
-          <w:rFonts w:ascii="Georgia" w:hAnsi="Georgia"/>
-          <w:sz w:val="24"/>
-          <w:szCs w:val="24"/>
-        </w:rPr>
-      </w:pPr>
-    </w:p>
-    <w:p>
-      <w:pPr>
-        <w:rPr>
-          <w:rFonts w:ascii="Georgia" w:hAnsi="Georgia"/>
-          <w:sz w:val="24"/>
-          <w:szCs w:val="24"/>
-        </w:rPr>
-      </w:pPr>
-    </w:p>
-    <w:p>
-      <w:pPr>
-        <w:rPr>
-          <w:rFonts w:ascii="Georgia" w:hAnsi="Georgia"/>
-          <w:sz w:val="24"/>
-          <w:szCs w:val="24"/>
-        </w:rPr>
-      </w:pPr>
-    </w:p>
-    <w:p>
-      <w:pPr>
         <w:rPr>
           <w:rFonts w:ascii="Georgia" w:hAnsi="Georgia"/>
           <w:sz w:val="24"/>
@@ -6089,6 +6739,95 @@
     </w:lvl>
   </w:abstractNum>
   <w:abstractNum w:abstractNumId="5" w15:restartNumberingAfterBreak="0">
+    <w:nsid w:val="2E081F90"/>
+    <w:multiLevelType w:val="hybridMultilevel"/>
+    <w:tmpl w:val="E308385E"/>
+    <w:lvl w:ilvl="0" w:tplc="0409000F">
+      <w:start w:val="1"/>
+      <w:numFmt w:val="decimal"/>
+      <w:lvlText w:val="%1."/>
+      <w:lvlJc w:val="left"/>
+      <w:pPr>
+        <w:ind w:left="720" w:hanging="360"/>
+      </w:pPr>
+      <w:rPr>
+        <w:rFonts w:hint="default"/>
+      </w:rPr>
+    </w:lvl>
+    <w:lvl w:ilvl="1" w:tplc="04090019" w:tentative="1">
+      <w:start w:val="1"/>
+      <w:numFmt w:val="lowerLetter"/>
+      <w:lvlText w:val="%2."/>
+      <w:lvlJc w:val="left"/>
+      <w:pPr>
+        <w:ind w:left="1440" w:hanging="360"/>
+      </w:pPr>
+    </w:lvl>
+    <w:lvl w:ilvl="2" w:tplc="0409001B" w:tentative="1">
+      <w:start w:val="1"/>
+      <w:numFmt w:val="lowerRoman"/>
+      <w:lvlText w:val="%3."/>
+      <w:lvlJc w:val="right"/>
+      <w:pPr>
+        <w:ind w:left="2160" w:hanging="180"/>
+      </w:pPr>
+    </w:lvl>
+    <w:lvl w:ilvl="3" w:tplc="0409000F" w:tentative="1">
+      <w:start w:val="1"/>
+      <w:numFmt w:val="decimal"/>
+      <w:lvlText w:val="%4."/>
+      <w:lvlJc w:val="left"/>
+      <w:pPr>
+        <w:ind w:left="2880" w:hanging="360"/>
+      </w:pPr>
+    </w:lvl>
+    <w:lvl w:ilvl="4" w:tplc="04090019" w:tentative="1">
+      <w:start w:val="1"/>
+      <w:numFmt w:val="lowerLetter"/>
+      <w:lvlText w:val="%5."/>
+      <w:lvlJc w:val="left"/>
+      <w:pPr>
+        <w:ind w:left="3600" w:hanging="360"/>
+      </w:pPr>
+    </w:lvl>
+    <w:lvl w:ilvl="5" w:tplc="0409001B" w:tentative="1">
+      <w:start w:val="1"/>
+      <w:numFmt w:val="lowerRoman"/>
+      <w:lvlText w:val="%6."/>
+      <w:lvlJc w:val="right"/>
+      <w:pPr>
+        <w:ind w:left="4320" w:hanging="180"/>
+      </w:pPr>
+    </w:lvl>
+    <w:lvl w:ilvl="6" w:tplc="0409000F" w:tentative="1">
+      <w:start w:val="1"/>
+      <w:numFmt w:val="decimal"/>
+      <w:lvlText w:val="%7."/>
+      <w:lvlJc w:val="left"/>
+      <w:pPr>
+        <w:ind w:left="5040" w:hanging="360"/>
+      </w:pPr>
+    </w:lvl>
+    <w:lvl w:ilvl="7" w:tplc="04090019" w:tentative="1">
+      <w:start w:val="1"/>
+      <w:numFmt w:val="lowerLetter"/>
+      <w:lvlText w:val="%8."/>
+      <w:lvlJc w:val="left"/>
+      <w:pPr>
+        <w:ind w:left="5760" w:hanging="360"/>
+      </w:pPr>
+    </w:lvl>
+    <w:lvl w:ilvl="8" w:tplc="0409001B" w:tentative="1">
+      <w:start w:val="1"/>
+      <w:numFmt w:val="lowerRoman"/>
+      <w:lvlText w:val="%9."/>
+      <w:lvlJc w:val="right"/>
+      <w:pPr>
+        <w:ind w:left="6480" w:hanging="180"/>
+      </w:pPr>
+    </w:lvl>
+  </w:abstractNum>
+  <w:abstractNum w:abstractNumId="6" w15:restartNumberingAfterBreak="0">
     <w:nsid w:val="320B0C70"/>
     <w:multiLevelType w:val="hybridMultilevel"/>
     <w:tmpl w:val="29EA6968"/>
@@ -6177,7 +6916,7 @@
       </w:pPr>
     </w:lvl>
   </w:abstractNum>
-  <w:abstractNum w:abstractNumId="6" w15:restartNumberingAfterBreak="0">
+  <w:abstractNum w:abstractNumId="7" w15:restartNumberingAfterBreak="0">
     <w:nsid w:val="38695351"/>
     <w:multiLevelType w:val="hybridMultilevel"/>
     <w:tmpl w:val="8D5C937A"/>
@@ -6266,7 +7005,7 @@
       </w:pPr>
     </w:lvl>
   </w:abstractNum>
-  <w:abstractNum w:abstractNumId="7" w15:restartNumberingAfterBreak="0">
+  <w:abstractNum w:abstractNumId="8" w15:restartNumberingAfterBreak="0">
     <w:nsid w:val="406D45D4"/>
     <w:multiLevelType w:val="hybridMultilevel"/>
     <w:tmpl w:val="EB66522C"/>
@@ -6355,7 +7094,7 @@
       </w:pPr>
     </w:lvl>
   </w:abstractNum>
-  <w:abstractNum w:abstractNumId="8" w15:restartNumberingAfterBreak="0">
+  <w:abstractNum w:abstractNumId="9" w15:restartNumberingAfterBreak="0">
     <w:nsid w:val="48DC5114"/>
     <w:multiLevelType w:val="hybridMultilevel"/>
     <w:tmpl w:val="23CE0D3C"/>
@@ -6444,7 +7183,7 @@
       </w:pPr>
     </w:lvl>
   </w:abstractNum>
-  <w:abstractNum w:abstractNumId="9" w15:restartNumberingAfterBreak="0">
+  <w:abstractNum w:abstractNumId="10" w15:restartNumberingAfterBreak="0">
     <w:nsid w:val="4E0011AB"/>
     <w:multiLevelType w:val="hybridMultilevel"/>
     <w:tmpl w:val="9176EB40"/>
@@ -6533,7 +7272,7 @@
       </w:pPr>
     </w:lvl>
   </w:abstractNum>
-  <w:abstractNum w:abstractNumId="10" w15:restartNumberingAfterBreak="0">
+  <w:abstractNum w:abstractNumId="11" w15:restartNumberingAfterBreak="0">
     <w:nsid w:val="51A729B5"/>
     <w:multiLevelType w:val="hybridMultilevel"/>
     <w:tmpl w:val="B6428CDE"/>
@@ -6622,7 +7361,7 @@
       </w:pPr>
     </w:lvl>
   </w:abstractNum>
-  <w:abstractNum w:abstractNumId="11" w15:restartNumberingAfterBreak="0">
+  <w:abstractNum w:abstractNumId="12" w15:restartNumberingAfterBreak="0">
     <w:nsid w:val="5FA33E14"/>
     <w:multiLevelType w:val="hybridMultilevel"/>
     <w:tmpl w:val="6B3E9E80"/>
@@ -6711,7 +7450,7 @@
       </w:pPr>
     </w:lvl>
   </w:abstractNum>
-  <w:abstractNum w:abstractNumId="12" w15:restartNumberingAfterBreak="0">
+  <w:abstractNum w:abstractNumId="13" w15:restartNumberingAfterBreak="0">
     <w:nsid w:val="637A7D53"/>
     <w:multiLevelType w:val="hybridMultilevel"/>
     <w:tmpl w:val="EB66522C"/>
@@ -6800,7 +7539,7 @@
       </w:pPr>
     </w:lvl>
   </w:abstractNum>
-  <w:abstractNum w:abstractNumId="13" w15:restartNumberingAfterBreak="0">
+  <w:abstractNum w:abstractNumId="14" w15:restartNumberingAfterBreak="0">
     <w:nsid w:val="6B805E84"/>
     <w:multiLevelType w:val="hybridMultilevel"/>
     <w:tmpl w:val="18B8D050"/>
@@ -6889,7 +7628,7 @@
       </w:pPr>
     </w:lvl>
   </w:abstractNum>
-  <w:abstractNum w:abstractNumId="14" w15:restartNumberingAfterBreak="0">
+  <w:abstractNum w:abstractNumId="15" w15:restartNumberingAfterBreak="0">
     <w:nsid w:val="7E682844"/>
     <w:multiLevelType w:val="hybridMultilevel"/>
     <w:tmpl w:val="CECCF44C"/>
@@ -6979,7 +7718,7 @@
     </w:lvl>
   </w:abstractNum>
   <w:num w:numId="1">
-    <w:abstractNumId w:val="13"/>
+    <w:abstractNumId w:val="14"/>
   </w:num>
   <w:num w:numId="2">
     <w:abstractNumId w:val="2"/>
@@ -6988,7 +7727,7 @@
     <w:abstractNumId w:val="3"/>
   </w:num>
   <w:num w:numId="4">
-    <w:abstractNumId w:val="11"/>
+    <w:abstractNumId w:val="12"/>
   </w:num>
   <w:num w:numId="5">
     <w:abstractNumId w:val="0"/>
@@ -6997,30 +7736,33 @@
     <w:abstractNumId w:val="4"/>
   </w:num>
   <w:num w:numId="7">
-    <w:abstractNumId w:val="12"/>
+    <w:abstractNumId w:val="13"/>
   </w:num>
   <w:num w:numId="8">
     <w:abstractNumId w:val="1"/>
   </w:num>
   <w:num w:numId="9">
+    <w:abstractNumId w:val="8"/>
+  </w:num>
+  <w:num w:numId="10">
+    <w:abstractNumId w:val="11"/>
+  </w:num>
+  <w:num w:numId="11">
+    <w:abstractNumId w:val="10"/>
+  </w:num>
+  <w:num w:numId="12">
+    <w:abstractNumId w:val="9"/>
+  </w:num>
+  <w:num w:numId="13">
     <w:abstractNumId w:val="7"/>
   </w:num>
-  <w:num w:numId="10">
-    <w:abstractNumId w:val="10"/>
+  <w:num w:numId="14">
+    <w:abstractNumId w:val="15"/>
   </w:num>
-  <w:num w:numId="11">
-    <w:abstractNumId w:val="9"/>
-  </w:num>
-  <w:num w:numId="12">
-    <w:abstractNumId w:val="8"/>
-  </w:num>
-  <w:num w:numId="13">
+  <w:num w:numId="15">
     <w:abstractNumId w:val="6"/>
   </w:num>
-  <w:num w:numId="14">
-    <w:abstractNumId w:val="14"/>
-  </w:num>
-  <w:num w:numId="15">
+  <w:num w:numId="16">
     <w:abstractNumId w:val="5"/>
   </w:num>
 </w:numbering>
@@ -7784,7 +8526,7 @@
 </file>
 
 <file path=customXml/itemProps1.xml><?xml version="1.0" encoding="utf-8"?>
-<ds:datastoreItem xmlns:ds="http://schemas.openxmlformats.org/officeDocument/2006/customXml" ds:itemID="{92B698D1-AF86-4A4D-B924-EAB8F75FD2E4}">
+<ds:datastoreItem xmlns:ds="http://schemas.openxmlformats.org/officeDocument/2006/customXml" ds:itemID="{7E1D4709-F293-4088-AD14-AC05CD48C684}">
   <ds:schemaRefs>
     <ds:schemaRef ds:uri="http://schemas.openxmlformats.org/officeDocument/2006/bibliography"/>
   </ds:schemaRefs>

</xml_diff>

<commit_message>
All use cases done
</commit_message>
<xml_diff>
--- a/Diagrams and Charts/Use-Case Charts.docx
+++ b/Diagrams and Charts/Use-Case Charts.docx
@@ -4520,185 +4520,49 @@
     </w:p>
     <w:p>
       <w:pPr>
-        <w:jc w:val="center"/>
-        <w:rPr>
-          <w:rFonts w:ascii="Georgia" w:hAnsi="Georgia"/>
-          <w:sz w:val="24"/>
-          <w:szCs w:val="24"/>
-        </w:rPr>
-      </w:pPr>
-      <w:r>
-        <w:rPr>
-          <w:rFonts w:ascii="Georgia" w:hAnsi="Georgia"/>
-          <w:sz w:val="24"/>
-          <w:szCs w:val="24"/>
-        </w:rPr>
-        <w:t>Help</w:t>
-      </w:r>
+        <w:rPr>
+          <w:rFonts w:ascii="Georgia" w:hAnsi="Georgia"/>
+          <w:sz w:val="24"/>
+          <w:szCs w:val="24"/>
+        </w:rPr>
+      </w:pPr>
     </w:p>
     <w:p>
       <w:pPr>
-        <w:jc w:val="center"/>
-        <w:rPr>
-          <w:rFonts w:ascii="Georgia" w:hAnsi="Georgia"/>
-          <w:sz w:val="24"/>
-          <w:szCs w:val="24"/>
-        </w:rPr>
-      </w:pPr>
-      <w:r>
-        <w:rPr>
-          <w:rFonts w:ascii="Georgia" w:hAnsi="Georgia"/>
-          <w:sz w:val="24"/>
-          <w:szCs w:val="24"/>
-        </w:rPr>
-        <w:t>Use-Case Chart</w:t>
-      </w:r>
+        <w:rPr>
+          <w:rFonts w:ascii="Georgia" w:hAnsi="Georgia"/>
+          <w:sz w:val="24"/>
+          <w:szCs w:val="24"/>
+        </w:rPr>
+      </w:pPr>
     </w:p>
-    <w:tbl>
-      <w:tblPr>
-        <w:tblStyle w:val="TableGrid"/>
-        <w:tblW w:w="0" w:type="auto"/>
-        <w:tblLook w:val="04A0" w:firstRow="1" w:lastRow="0" w:firstColumn="1" w:lastColumn="0" w:noHBand="0" w:noVBand="1"/>
-      </w:tblPr>
-      <w:tblGrid>
-        <w:gridCol w:w="4675"/>
-        <w:gridCol w:w="4675"/>
-      </w:tblGrid>
-      <w:tr>
-        <w:tc>
-          <w:tcPr>
-            <w:tcW w:w="4675" w:type="dxa"/>
-            <w:shd w:val="clear" w:color="auto" w:fill="D0CECE" w:themeFill="background2" w:themeFillShade="E6"/>
-          </w:tcPr>
-          <w:p>
-            <w:pPr>
-              <w:rPr>
-                <w:rFonts w:ascii="Georgia" w:hAnsi="Georgia"/>
-                <w:sz w:val="24"/>
-                <w:szCs w:val="24"/>
-              </w:rPr>
-            </w:pPr>
-            <w:r>
-              <w:rPr>
-                <w:rFonts w:ascii="Georgia" w:hAnsi="Georgia"/>
-                <w:sz w:val="24"/>
-                <w:szCs w:val="24"/>
-              </w:rPr>
-              <w:t>Actions performed by Actor</w:t>
-            </w:r>
-          </w:p>
-        </w:tc>
-        <w:tc>
-          <w:tcPr>
-            <w:tcW w:w="4675" w:type="dxa"/>
-            <w:shd w:val="clear" w:color="auto" w:fill="D0CECE" w:themeFill="background2" w:themeFillShade="E6"/>
-          </w:tcPr>
-          <w:p>
-            <w:pPr>
-              <w:rPr>
-                <w:rFonts w:ascii="Georgia" w:hAnsi="Georgia"/>
-                <w:sz w:val="24"/>
-                <w:szCs w:val="24"/>
-              </w:rPr>
-            </w:pPr>
-            <w:r>
-              <w:rPr>
-                <w:rFonts w:ascii="Georgia" w:hAnsi="Georgia"/>
-                <w:sz w:val="24"/>
-                <w:szCs w:val="24"/>
-              </w:rPr>
-              <w:t>System Response</w:t>
-            </w:r>
-          </w:p>
-        </w:tc>
-      </w:tr>
-      <w:tr>
-        <w:tc>
-          <w:tcPr>
-            <w:tcW w:w="4675" w:type="dxa"/>
-          </w:tcPr>
-          <w:p>
-            <w:pPr>
-              <w:pStyle w:val="ListParagraph"/>
-              <w:numPr>
-                <w:ilvl w:val="0"/>
-                <w:numId w:val="5"/>
-              </w:numPr>
-              <w:rPr>
-                <w:rFonts w:ascii="Georgia" w:hAnsi="Georgia"/>
-                <w:sz w:val="24"/>
-                <w:szCs w:val="24"/>
-              </w:rPr>
-            </w:pPr>
-            <w:r>
-              <w:rPr>
-                <w:rFonts w:ascii="Georgia" w:hAnsi="Georgia"/>
-                <w:sz w:val="24"/>
-                <w:szCs w:val="24"/>
-              </w:rPr>
-              <w:t>Clerk unsure of usage on each command and requests help</w:t>
-            </w:r>
-          </w:p>
-        </w:tc>
-        <w:tc>
-          <w:tcPr>
-            <w:tcW w:w="4675" w:type="dxa"/>
-          </w:tcPr>
-          <w:p>
-            <w:pPr>
-              <w:rPr>
-                <w:rFonts w:ascii="Georgia" w:hAnsi="Georgia"/>
-                <w:sz w:val="24"/>
-                <w:szCs w:val="24"/>
-              </w:rPr>
-            </w:pPr>
-          </w:p>
-        </w:tc>
-      </w:tr>
-      <w:tr>
-        <w:tc>
-          <w:tcPr>
-            <w:tcW w:w="4675" w:type="dxa"/>
-          </w:tcPr>
-          <w:p>
-            <w:pPr>
-              <w:rPr>
-                <w:rFonts w:ascii="Georgia" w:hAnsi="Georgia"/>
-                <w:sz w:val="24"/>
-                <w:szCs w:val="24"/>
-              </w:rPr>
-            </w:pPr>
-          </w:p>
-        </w:tc>
-        <w:tc>
-          <w:tcPr>
-            <w:tcW w:w="4675" w:type="dxa"/>
-          </w:tcPr>
-          <w:p>
-            <w:pPr>
-              <w:pStyle w:val="ListParagraph"/>
-              <w:numPr>
-                <w:ilvl w:val="0"/>
-                <w:numId w:val="5"/>
-              </w:numPr>
-              <w:rPr>
-                <w:rFonts w:ascii="Georgia" w:hAnsi="Georgia"/>
-                <w:sz w:val="24"/>
-                <w:szCs w:val="24"/>
-              </w:rPr>
-            </w:pPr>
-            <w:r>
-              <w:rPr>
-                <w:rFonts w:ascii="Georgia" w:hAnsi="Georgia"/>
-                <w:sz w:val="24"/>
-                <w:szCs w:val="24"/>
-              </w:rPr>
-              <w:t>System displays in detail what each command does</w:t>
-            </w:r>
-          </w:p>
-        </w:tc>
-      </w:tr>
-    </w:tbl>
+    <w:p>
+      <w:pPr>
+        <w:rPr>
+          <w:rFonts w:ascii="Georgia" w:hAnsi="Georgia"/>
+          <w:sz w:val="24"/>
+          <w:szCs w:val="24"/>
+        </w:rPr>
+      </w:pPr>
+    </w:p>
+    <w:p>
+      <w:pPr>
+        <w:rPr>
+          <w:rFonts w:ascii="Georgia" w:hAnsi="Georgia"/>
+          <w:sz w:val="24"/>
+          <w:szCs w:val="24"/>
+        </w:rPr>
+      </w:pPr>
+    </w:p>
+    <w:p>
+      <w:pPr>
+        <w:rPr>
+          <w:rFonts w:ascii="Georgia" w:hAnsi="Georgia"/>
+          <w:sz w:val="24"/>
+          <w:szCs w:val="24"/>
+        </w:rPr>
+      </w:pPr>
+    </w:p>
     <w:p>
       <w:pPr>
         <w:rPr>
@@ -5622,39 +5486,7 @@
           <w:sz w:val="24"/>
           <w:szCs w:val="24"/>
         </w:rPr>
-        <w:t xml:space="preserve">Sell </w:t>
-      </w:r>
-      <w:r>
-        <w:rPr>
-          <w:rFonts w:ascii="Georgia" w:hAnsi="Georgia"/>
-          <w:sz w:val="24"/>
-          <w:szCs w:val="24"/>
-        </w:rPr>
-        <w:t>Student</w:t>
-      </w:r>
-      <w:r>
-        <w:rPr>
-          <w:rFonts w:ascii="Georgia" w:hAnsi="Georgia"/>
-          <w:sz w:val="24"/>
-          <w:szCs w:val="24"/>
-        </w:rPr>
-        <w:t xml:space="preserve"> </w:t>
-      </w:r>
-      <w:r>
-        <w:rPr>
-          <w:rFonts w:ascii="Georgia" w:hAnsi="Georgia"/>
-          <w:sz w:val="24"/>
-          <w:szCs w:val="24"/>
-        </w:rPr>
-        <w:t xml:space="preserve">Advance </w:t>
-      </w:r>
-      <w:r>
-        <w:rPr>
-          <w:rFonts w:ascii="Georgia" w:hAnsi="Georgia"/>
-          <w:sz w:val="24"/>
-          <w:szCs w:val="24"/>
-        </w:rPr>
-        <w:t>Tickets</w:t>
+        <w:t>Sell Student Advance Tickets</w:t>
       </w:r>
     </w:p>
     <w:tbl>
@@ -5833,15 +5665,7 @@
                 <w:sz w:val="24"/>
                 <w:szCs w:val="24"/>
               </w:rPr>
-              <w:t xml:space="preserve">student </w:t>
-            </w:r>
-            <w:r>
-              <w:rPr>
-                <w:rFonts w:ascii="Georgia" w:hAnsi="Georgia"/>
-                <w:sz w:val="24"/>
-                <w:szCs w:val="24"/>
-              </w:rPr>
-              <w:t>advance tickets</w:t>
+              <w:t>student advance tickets</w:t>
             </w:r>
             <w:r>
               <w:rPr>
@@ -6184,8 +6008,6 @@
               </w:rPr>
               <w:t>Each s</w:t>
             </w:r>
-            <w:bookmarkStart w:id="0" w:name="_GoBack"/>
-            <w:bookmarkEnd w:id="0"/>
             <w:r>
               <w:rPr>
                 <w:rFonts w:ascii="Georgia" w:hAnsi="Georgia"/>
@@ -6280,6 +6102,1091 @@
           <w:szCs w:val="24"/>
         </w:rPr>
       </w:pPr>
+    </w:p>
+    <w:p>
+      <w:pPr>
+        <w:rPr>
+          <w:rFonts w:ascii="Georgia" w:hAnsi="Georgia"/>
+          <w:sz w:val="24"/>
+          <w:szCs w:val="24"/>
+        </w:rPr>
+      </w:pPr>
+    </w:p>
+    <w:p>
+      <w:pPr>
+        <w:rPr>
+          <w:rFonts w:ascii="Georgia" w:hAnsi="Georgia"/>
+          <w:sz w:val="24"/>
+          <w:szCs w:val="24"/>
+        </w:rPr>
+      </w:pPr>
+    </w:p>
+    <w:p>
+      <w:pPr>
+        <w:rPr>
+          <w:rFonts w:ascii="Georgia" w:hAnsi="Georgia"/>
+          <w:sz w:val="24"/>
+          <w:szCs w:val="24"/>
+        </w:rPr>
+      </w:pPr>
+    </w:p>
+    <w:p>
+      <w:pPr>
+        <w:rPr>
+          <w:rFonts w:ascii="Georgia" w:hAnsi="Georgia"/>
+          <w:sz w:val="24"/>
+          <w:szCs w:val="24"/>
+        </w:rPr>
+      </w:pPr>
+    </w:p>
+    <w:p>
+      <w:pPr>
+        <w:rPr>
+          <w:rFonts w:ascii="Georgia" w:hAnsi="Georgia"/>
+          <w:sz w:val="24"/>
+          <w:szCs w:val="24"/>
+        </w:rPr>
+      </w:pPr>
+    </w:p>
+    <w:p>
+      <w:pPr>
+        <w:rPr>
+          <w:rFonts w:ascii="Georgia" w:hAnsi="Georgia"/>
+          <w:sz w:val="24"/>
+          <w:szCs w:val="24"/>
+        </w:rPr>
+      </w:pPr>
+    </w:p>
+    <w:p>
+      <w:pPr>
+        <w:jc w:val="center"/>
+        <w:rPr>
+          <w:rFonts w:ascii="Georgia" w:hAnsi="Georgia"/>
+          <w:sz w:val="24"/>
+          <w:szCs w:val="24"/>
+        </w:rPr>
+      </w:pPr>
+      <w:r>
+        <w:rPr>
+          <w:rFonts w:ascii="Georgia" w:hAnsi="Georgia"/>
+          <w:sz w:val="24"/>
+          <w:szCs w:val="24"/>
+        </w:rPr>
+        <w:lastRenderedPageBreak/>
+        <w:t>Pay Client</w:t>
+      </w:r>
+    </w:p>
+    <w:p>
+      <w:pPr>
+        <w:jc w:val="center"/>
+        <w:rPr>
+          <w:rFonts w:ascii="Georgia" w:hAnsi="Georgia"/>
+          <w:sz w:val="24"/>
+          <w:szCs w:val="24"/>
+        </w:rPr>
+      </w:pPr>
+      <w:r>
+        <w:rPr>
+          <w:rFonts w:ascii="Georgia" w:hAnsi="Georgia"/>
+          <w:sz w:val="24"/>
+          <w:szCs w:val="24"/>
+        </w:rPr>
+        <w:t>Use-Case Chart</w:t>
+      </w:r>
+    </w:p>
+    <w:tbl>
+      <w:tblPr>
+        <w:tblStyle w:val="TableGrid"/>
+        <w:tblW w:w="0" w:type="auto"/>
+        <w:tblLook w:val="04A0" w:firstRow="1" w:lastRow="0" w:firstColumn="1" w:lastColumn="0" w:noHBand="0" w:noVBand="1"/>
+      </w:tblPr>
+      <w:tblGrid>
+        <w:gridCol w:w="4675"/>
+        <w:gridCol w:w="4675"/>
+      </w:tblGrid>
+      <w:tr>
+        <w:tc>
+          <w:tcPr>
+            <w:tcW w:w="4675" w:type="dxa"/>
+            <w:shd w:val="clear" w:color="auto" w:fill="D0CECE" w:themeFill="background2" w:themeFillShade="E6"/>
+          </w:tcPr>
+          <w:p>
+            <w:pPr>
+              <w:rPr>
+                <w:rFonts w:ascii="Georgia" w:hAnsi="Georgia"/>
+                <w:sz w:val="24"/>
+                <w:szCs w:val="24"/>
+              </w:rPr>
+            </w:pPr>
+            <w:r>
+              <w:rPr>
+                <w:rFonts w:ascii="Georgia" w:hAnsi="Georgia"/>
+                <w:sz w:val="24"/>
+                <w:szCs w:val="24"/>
+              </w:rPr>
+              <w:t>Actions performed by Actors</w:t>
+            </w:r>
+          </w:p>
+        </w:tc>
+        <w:tc>
+          <w:tcPr>
+            <w:tcW w:w="4675" w:type="dxa"/>
+            <w:shd w:val="clear" w:color="auto" w:fill="D0CECE" w:themeFill="background2" w:themeFillShade="E6"/>
+          </w:tcPr>
+          <w:p>
+            <w:pPr>
+              <w:rPr>
+                <w:rFonts w:ascii="Georgia" w:hAnsi="Georgia"/>
+                <w:sz w:val="24"/>
+                <w:szCs w:val="24"/>
+              </w:rPr>
+            </w:pPr>
+            <w:r>
+              <w:rPr>
+                <w:rFonts w:ascii="Georgia" w:hAnsi="Georgia"/>
+                <w:sz w:val="24"/>
+                <w:szCs w:val="24"/>
+              </w:rPr>
+              <w:t>Actions by System</w:t>
+            </w:r>
+          </w:p>
+        </w:tc>
+      </w:tr>
+      <w:tr>
+        <w:tc>
+          <w:tcPr>
+            <w:tcW w:w="4675" w:type="dxa"/>
+          </w:tcPr>
+          <w:p>
+            <w:pPr>
+              <w:pStyle w:val="ListParagraph"/>
+              <w:numPr>
+                <w:ilvl w:val="0"/>
+                <w:numId w:val="17"/>
+              </w:numPr>
+              <w:rPr>
+                <w:rFonts w:ascii="Georgia" w:hAnsi="Georgia"/>
+                <w:sz w:val="24"/>
+                <w:szCs w:val="24"/>
+              </w:rPr>
+            </w:pPr>
+            <w:r>
+              <w:rPr>
+                <w:rFonts w:ascii="Georgia" w:hAnsi="Georgia"/>
+                <w:sz w:val="24"/>
+                <w:szCs w:val="24"/>
+              </w:rPr>
+              <w:t>Clerk selects ‘pay client’ option</w:t>
+            </w:r>
+          </w:p>
+        </w:tc>
+        <w:tc>
+          <w:tcPr>
+            <w:tcW w:w="4675" w:type="dxa"/>
+          </w:tcPr>
+          <w:p>
+            <w:pPr>
+              <w:rPr>
+                <w:rFonts w:ascii="Georgia" w:hAnsi="Georgia"/>
+                <w:sz w:val="24"/>
+                <w:szCs w:val="24"/>
+              </w:rPr>
+            </w:pPr>
+          </w:p>
+        </w:tc>
+      </w:tr>
+      <w:tr>
+        <w:tc>
+          <w:tcPr>
+            <w:tcW w:w="4675" w:type="dxa"/>
+          </w:tcPr>
+          <w:p>
+            <w:pPr>
+              <w:rPr>
+                <w:rFonts w:ascii="Georgia" w:hAnsi="Georgia"/>
+                <w:sz w:val="24"/>
+                <w:szCs w:val="24"/>
+              </w:rPr>
+            </w:pPr>
+          </w:p>
+        </w:tc>
+        <w:tc>
+          <w:tcPr>
+            <w:tcW w:w="4675" w:type="dxa"/>
+          </w:tcPr>
+          <w:p>
+            <w:pPr>
+              <w:pStyle w:val="ListParagraph"/>
+              <w:numPr>
+                <w:ilvl w:val="0"/>
+                <w:numId w:val="17"/>
+              </w:numPr>
+              <w:rPr>
+                <w:rFonts w:ascii="Georgia" w:hAnsi="Georgia"/>
+                <w:sz w:val="24"/>
+                <w:szCs w:val="24"/>
+              </w:rPr>
+            </w:pPr>
+            <w:r>
+              <w:rPr>
+                <w:rFonts w:ascii="Georgia" w:hAnsi="Georgia"/>
+                <w:sz w:val="24"/>
+                <w:szCs w:val="24"/>
+              </w:rPr>
+              <w:t>System asks for client ID</w:t>
+            </w:r>
+          </w:p>
+        </w:tc>
+      </w:tr>
+      <w:tr>
+        <w:tc>
+          <w:tcPr>
+            <w:tcW w:w="4675" w:type="dxa"/>
+          </w:tcPr>
+          <w:p>
+            <w:pPr>
+              <w:pStyle w:val="ListParagraph"/>
+              <w:numPr>
+                <w:ilvl w:val="0"/>
+                <w:numId w:val="17"/>
+              </w:numPr>
+              <w:rPr>
+                <w:rFonts w:ascii="Georgia" w:hAnsi="Georgia"/>
+                <w:sz w:val="24"/>
+                <w:szCs w:val="24"/>
+              </w:rPr>
+            </w:pPr>
+            <w:r>
+              <w:rPr>
+                <w:rFonts w:ascii="Georgia" w:hAnsi="Georgia"/>
+                <w:sz w:val="24"/>
+                <w:szCs w:val="24"/>
+              </w:rPr>
+              <w:t>Clerk enters client ID</w:t>
+            </w:r>
+          </w:p>
+        </w:tc>
+        <w:tc>
+          <w:tcPr>
+            <w:tcW w:w="4675" w:type="dxa"/>
+          </w:tcPr>
+          <w:p>
+            <w:pPr>
+              <w:rPr>
+                <w:rFonts w:ascii="Georgia" w:hAnsi="Georgia"/>
+                <w:sz w:val="24"/>
+                <w:szCs w:val="24"/>
+              </w:rPr>
+            </w:pPr>
+          </w:p>
+        </w:tc>
+      </w:tr>
+      <w:tr>
+        <w:tc>
+          <w:tcPr>
+            <w:tcW w:w="4675" w:type="dxa"/>
+          </w:tcPr>
+          <w:p>
+            <w:pPr>
+              <w:rPr>
+                <w:rFonts w:ascii="Georgia" w:hAnsi="Georgia"/>
+                <w:sz w:val="24"/>
+                <w:szCs w:val="24"/>
+              </w:rPr>
+            </w:pPr>
+          </w:p>
+        </w:tc>
+        <w:tc>
+          <w:tcPr>
+            <w:tcW w:w="4675" w:type="dxa"/>
+          </w:tcPr>
+          <w:p>
+            <w:pPr>
+              <w:pStyle w:val="ListParagraph"/>
+              <w:numPr>
+                <w:ilvl w:val="0"/>
+                <w:numId w:val="17"/>
+              </w:numPr>
+              <w:rPr>
+                <w:rFonts w:ascii="Georgia" w:hAnsi="Georgia"/>
+                <w:sz w:val="24"/>
+                <w:szCs w:val="24"/>
+              </w:rPr>
+            </w:pPr>
+            <w:r>
+              <w:rPr>
+                <w:rFonts w:ascii="Georgia" w:hAnsi="Georgia"/>
+                <w:sz w:val="24"/>
+                <w:szCs w:val="24"/>
+              </w:rPr>
+              <w:t>System verifies that the ID is correct a</w:t>
+            </w:r>
+          </w:p>
+        </w:tc>
+      </w:tr>
+      <w:tr>
+        <w:tc>
+          <w:tcPr>
+            <w:tcW w:w="4675" w:type="dxa"/>
+          </w:tcPr>
+          <w:p>
+            <w:pPr>
+              <w:rPr>
+                <w:rFonts w:ascii="Georgia" w:hAnsi="Georgia"/>
+                <w:sz w:val="24"/>
+                <w:szCs w:val="24"/>
+              </w:rPr>
+            </w:pPr>
+          </w:p>
+        </w:tc>
+        <w:tc>
+          <w:tcPr>
+            <w:tcW w:w="4675" w:type="dxa"/>
+          </w:tcPr>
+          <w:p>
+            <w:pPr>
+              <w:pStyle w:val="ListParagraph"/>
+              <w:numPr>
+                <w:ilvl w:val="0"/>
+                <w:numId w:val="17"/>
+              </w:numPr>
+              <w:rPr>
+                <w:rFonts w:ascii="Georgia" w:hAnsi="Georgia"/>
+                <w:sz w:val="24"/>
+                <w:szCs w:val="24"/>
+              </w:rPr>
+            </w:pPr>
+            <w:r>
+              <w:rPr>
+                <w:rFonts w:ascii="Georgia" w:hAnsi="Georgia"/>
+                <w:sz w:val="24"/>
+                <w:szCs w:val="24"/>
+              </w:rPr>
+              <w:t>System displays the clients balance and asks the clerk to enter the amount to be paid to the client</w:t>
+            </w:r>
+          </w:p>
+        </w:tc>
+      </w:tr>
+      <w:tr>
+        <w:tc>
+          <w:tcPr>
+            <w:tcW w:w="4675" w:type="dxa"/>
+          </w:tcPr>
+          <w:p>
+            <w:pPr>
+              <w:pStyle w:val="ListParagraph"/>
+              <w:numPr>
+                <w:ilvl w:val="0"/>
+                <w:numId w:val="17"/>
+              </w:numPr>
+              <w:rPr>
+                <w:rFonts w:ascii="Georgia" w:hAnsi="Georgia"/>
+                <w:sz w:val="24"/>
+                <w:szCs w:val="24"/>
+              </w:rPr>
+            </w:pPr>
+            <w:r>
+              <w:rPr>
+                <w:rFonts w:ascii="Georgia" w:hAnsi="Georgia"/>
+                <w:sz w:val="24"/>
+                <w:szCs w:val="24"/>
+              </w:rPr>
+              <w:t>Clerk enters amount to be paid</w:t>
+            </w:r>
+          </w:p>
+        </w:tc>
+        <w:tc>
+          <w:tcPr>
+            <w:tcW w:w="4675" w:type="dxa"/>
+          </w:tcPr>
+          <w:p>
+            <w:pPr>
+              <w:pStyle w:val="ListParagraph"/>
+              <w:rPr>
+                <w:rFonts w:ascii="Georgia" w:hAnsi="Georgia"/>
+                <w:sz w:val="24"/>
+                <w:szCs w:val="24"/>
+              </w:rPr>
+            </w:pPr>
+          </w:p>
+        </w:tc>
+      </w:tr>
+      <w:tr>
+        <w:tc>
+          <w:tcPr>
+            <w:tcW w:w="4675" w:type="dxa"/>
+          </w:tcPr>
+          <w:p>
+            <w:pPr>
+              <w:rPr>
+                <w:rFonts w:ascii="Georgia" w:hAnsi="Georgia"/>
+                <w:sz w:val="24"/>
+                <w:szCs w:val="24"/>
+              </w:rPr>
+            </w:pPr>
+          </w:p>
+        </w:tc>
+        <w:tc>
+          <w:tcPr>
+            <w:tcW w:w="4675" w:type="dxa"/>
+          </w:tcPr>
+          <w:p>
+            <w:pPr>
+              <w:pStyle w:val="ListParagraph"/>
+              <w:numPr>
+                <w:ilvl w:val="0"/>
+                <w:numId w:val="17"/>
+              </w:numPr>
+              <w:rPr>
+                <w:rFonts w:ascii="Georgia" w:hAnsi="Georgia"/>
+                <w:sz w:val="24"/>
+                <w:szCs w:val="24"/>
+              </w:rPr>
+            </w:pPr>
+            <w:r>
+              <w:rPr>
+                <w:rFonts w:ascii="Georgia" w:hAnsi="Georgia"/>
+                <w:sz w:val="24"/>
+                <w:szCs w:val="24"/>
+              </w:rPr>
+              <w:t>System verifies the amount does not exceed the clients balance</w:t>
+            </w:r>
+          </w:p>
+        </w:tc>
+      </w:tr>
+      <w:tr>
+        <w:tc>
+          <w:tcPr>
+            <w:tcW w:w="4675" w:type="dxa"/>
+          </w:tcPr>
+          <w:p>
+            <w:pPr>
+              <w:pStyle w:val="ListParagraph"/>
+              <w:rPr>
+                <w:rFonts w:ascii="Georgia" w:hAnsi="Georgia"/>
+                <w:sz w:val="24"/>
+                <w:szCs w:val="24"/>
+              </w:rPr>
+            </w:pPr>
+          </w:p>
+        </w:tc>
+        <w:tc>
+          <w:tcPr>
+            <w:tcW w:w="4675" w:type="dxa"/>
+          </w:tcPr>
+          <w:p>
+            <w:pPr>
+              <w:pStyle w:val="ListParagraph"/>
+              <w:numPr>
+                <w:ilvl w:val="0"/>
+                <w:numId w:val="17"/>
+              </w:numPr>
+              <w:rPr>
+                <w:rFonts w:ascii="Georgia" w:hAnsi="Georgia"/>
+                <w:sz w:val="24"/>
+                <w:szCs w:val="24"/>
+              </w:rPr>
+            </w:pPr>
+            <w:r>
+              <w:rPr>
+                <w:rFonts w:ascii="Georgia" w:hAnsi="Georgia"/>
+                <w:sz w:val="24"/>
+                <w:szCs w:val="24"/>
+              </w:rPr>
+              <w:t xml:space="preserve">System subtracts the amount entered from the </w:t>
+            </w:r>
+            <w:proofErr w:type="gramStart"/>
+            <w:r>
+              <w:rPr>
+                <w:rFonts w:ascii="Georgia" w:hAnsi="Georgia"/>
+                <w:sz w:val="24"/>
+                <w:szCs w:val="24"/>
+              </w:rPr>
+              <w:t>clients</w:t>
+            </w:r>
+            <w:proofErr w:type="gramEnd"/>
+            <w:r>
+              <w:rPr>
+                <w:rFonts w:ascii="Georgia" w:hAnsi="Georgia"/>
+                <w:sz w:val="24"/>
+                <w:szCs w:val="24"/>
+              </w:rPr>
+              <w:t xml:space="preserve"> balance and updates the clients balance</w:t>
+            </w:r>
+          </w:p>
+        </w:tc>
+      </w:tr>
+    </w:tbl>
+    <w:p>
+      <w:pPr>
+        <w:jc w:val="center"/>
+        <w:rPr>
+          <w:rFonts w:ascii="Georgia" w:hAnsi="Georgia"/>
+          <w:sz w:val="24"/>
+          <w:szCs w:val="24"/>
+        </w:rPr>
+      </w:pPr>
+    </w:p>
+    <w:p>
+      <w:pPr>
+        <w:jc w:val="center"/>
+        <w:rPr>
+          <w:rFonts w:ascii="Georgia" w:hAnsi="Georgia"/>
+          <w:sz w:val="24"/>
+          <w:szCs w:val="24"/>
+        </w:rPr>
+      </w:pPr>
+      <w:r>
+        <w:rPr>
+          <w:rFonts w:ascii="Georgia" w:hAnsi="Georgia"/>
+          <w:sz w:val="24"/>
+          <w:szCs w:val="24"/>
+        </w:rPr>
+        <w:t>List all tickets for a certain day</w:t>
+      </w:r>
+    </w:p>
+    <w:p>
+      <w:pPr>
+        <w:jc w:val="center"/>
+        <w:rPr>
+          <w:rFonts w:ascii="Georgia" w:hAnsi="Georgia"/>
+          <w:sz w:val="24"/>
+          <w:szCs w:val="24"/>
+        </w:rPr>
+      </w:pPr>
+      <w:r>
+        <w:rPr>
+          <w:rFonts w:ascii="Georgia" w:hAnsi="Georgia"/>
+          <w:sz w:val="24"/>
+          <w:szCs w:val="24"/>
+        </w:rPr>
+        <w:t>Use-Case Chart</w:t>
+      </w:r>
+    </w:p>
+    <w:tbl>
+      <w:tblPr>
+        <w:tblStyle w:val="TableGrid"/>
+        <w:tblW w:w="0" w:type="auto"/>
+        <w:tblLook w:val="04A0" w:firstRow="1" w:lastRow="0" w:firstColumn="1" w:lastColumn="0" w:noHBand="0" w:noVBand="1"/>
+      </w:tblPr>
+      <w:tblGrid>
+        <w:gridCol w:w="4675"/>
+        <w:gridCol w:w="4675"/>
+      </w:tblGrid>
+      <w:tr>
+        <w:tc>
+          <w:tcPr>
+            <w:tcW w:w="4675" w:type="dxa"/>
+            <w:shd w:val="clear" w:color="auto" w:fill="D0CECE" w:themeFill="background2" w:themeFillShade="E6"/>
+          </w:tcPr>
+          <w:p>
+            <w:pPr>
+              <w:rPr>
+                <w:rFonts w:ascii="Georgia" w:hAnsi="Georgia"/>
+                <w:sz w:val="24"/>
+                <w:szCs w:val="24"/>
+              </w:rPr>
+            </w:pPr>
+            <w:r>
+              <w:rPr>
+                <w:rFonts w:ascii="Georgia" w:hAnsi="Georgia"/>
+                <w:sz w:val="24"/>
+                <w:szCs w:val="24"/>
+              </w:rPr>
+              <w:t>Actions performed by Actors</w:t>
+            </w:r>
+          </w:p>
+        </w:tc>
+        <w:tc>
+          <w:tcPr>
+            <w:tcW w:w="4675" w:type="dxa"/>
+            <w:shd w:val="clear" w:color="auto" w:fill="D0CECE" w:themeFill="background2" w:themeFillShade="E6"/>
+          </w:tcPr>
+          <w:p>
+            <w:pPr>
+              <w:rPr>
+                <w:rFonts w:ascii="Georgia" w:hAnsi="Georgia"/>
+                <w:sz w:val="24"/>
+                <w:szCs w:val="24"/>
+              </w:rPr>
+            </w:pPr>
+            <w:r>
+              <w:rPr>
+                <w:rFonts w:ascii="Georgia" w:hAnsi="Georgia"/>
+                <w:sz w:val="24"/>
+                <w:szCs w:val="24"/>
+              </w:rPr>
+              <w:t>Actions by System</w:t>
+            </w:r>
+          </w:p>
+        </w:tc>
+      </w:tr>
+      <w:tr>
+        <w:tc>
+          <w:tcPr>
+            <w:tcW w:w="4675" w:type="dxa"/>
+          </w:tcPr>
+          <w:p>
+            <w:pPr>
+              <w:pStyle w:val="ListParagraph"/>
+              <w:numPr>
+                <w:ilvl w:val="0"/>
+                <w:numId w:val="18"/>
+              </w:numPr>
+              <w:rPr>
+                <w:rFonts w:ascii="Georgia" w:hAnsi="Georgia"/>
+                <w:sz w:val="24"/>
+                <w:szCs w:val="24"/>
+              </w:rPr>
+            </w:pPr>
+            <w:r>
+              <w:rPr>
+                <w:rFonts w:ascii="Georgia" w:hAnsi="Georgia"/>
+                <w:sz w:val="24"/>
+                <w:szCs w:val="24"/>
+              </w:rPr>
+              <w:t>Clerk selects ‘</w:t>
+            </w:r>
+            <w:r>
+              <w:rPr>
+                <w:rFonts w:ascii="Georgia" w:hAnsi="Georgia"/>
+                <w:sz w:val="24"/>
+                <w:szCs w:val="24"/>
+              </w:rPr>
+              <w:t>List all tickets on certain day’</w:t>
+            </w:r>
+            <w:r>
+              <w:rPr>
+                <w:rFonts w:ascii="Georgia" w:hAnsi="Georgia"/>
+                <w:sz w:val="24"/>
+                <w:szCs w:val="24"/>
+              </w:rPr>
+              <w:t xml:space="preserve"> option</w:t>
+            </w:r>
+          </w:p>
+        </w:tc>
+        <w:tc>
+          <w:tcPr>
+            <w:tcW w:w="4675" w:type="dxa"/>
+          </w:tcPr>
+          <w:p>
+            <w:pPr>
+              <w:rPr>
+                <w:rFonts w:ascii="Georgia" w:hAnsi="Georgia"/>
+                <w:sz w:val="24"/>
+                <w:szCs w:val="24"/>
+              </w:rPr>
+            </w:pPr>
+          </w:p>
+        </w:tc>
+      </w:tr>
+      <w:tr>
+        <w:tc>
+          <w:tcPr>
+            <w:tcW w:w="4675" w:type="dxa"/>
+          </w:tcPr>
+          <w:p>
+            <w:pPr>
+              <w:rPr>
+                <w:rFonts w:ascii="Georgia" w:hAnsi="Georgia"/>
+                <w:sz w:val="24"/>
+                <w:szCs w:val="24"/>
+              </w:rPr>
+            </w:pPr>
+          </w:p>
+        </w:tc>
+        <w:tc>
+          <w:tcPr>
+            <w:tcW w:w="4675" w:type="dxa"/>
+          </w:tcPr>
+          <w:p>
+            <w:pPr>
+              <w:pStyle w:val="ListParagraph"/>
+              <w:numPr>
+                <w:ilvl w:val="0"/>
+                <w:numId w:val="18"/>
+              </w:numPr>
+              <w:rPr>
+                <w:rFonts w:ascii="Georgia" w:hAnsi="Georgia"/>
+                <w:sz w:val="24"/>
+                <w:szCs w:val="24"/>
+              </w:rPr>
+            </w:pPr>
+            <w:r>
+              <w:rPr>
+                <w:rFonts w:ascii="Georgia" w:hAnsi="Georgia"/>
+                <w:sz w:val="24"/>
+                <w:szCs w:val="24"/>
+              </w:rPr>
+              <w:t xml:space="preserve">System asks for </w:t>
+            </w:r>
+            <w:r>
+              <w:rPr>
+                <w:rFonts w:ascii="Georgia" w:hAnsi="Georgia"/>
+                <w:sz w:val="24"/>
+                <w:szCs w:val="24"/>
+              </w:rPr>
+              <w:t>the date in question</w:t>
+            </w:r>
+          </w:p>
+        </w:tc>
+      </w:tr>
+      <w:tr>
+        <w:tc>
+          <w:tcPr>
+            <w:tcW w:w="4675" w:type="dxa"/>
+          </w:tcPr>
+          <w:p>
+            <w:pPr>
+              <w:pStyle w:val="ListParagraph"/>
+              <w:numPr>
+                <w:ilvl w:val="0"/>
+                <w:numId w:val="18"/>
+              </w:numPr>
+              <w:rPr>
+                <w:rFonts w:ascii="Georgia" w:hAnsi="Georgia"/>
+                <w:sz w:val="24"/>
+                <w:szCs w:val="24"/>
+              </w:rPr>
+            </w:pPr>
+            <w:r>
+              <w:rPr>
+                <w:rFonts w:ascii="Georgia" w:hAnsi="Georgia"/>
+                <w:sz w:val="24"/>
+                <w:szCs w:val="24"/>
+              </w:rPr>
+              <w:t xml:space="preserve">Clerk enters </w:t>
+            </w:r>
+            <w:r>
+              <w:rPr>
+                <w:rFonts w:ascii="Georgia" w:hAnsi="Georgia"/>
+                <w:sz w:val="24"/>
+                <w:szCs w:val="24"/>
+              </w:rPr>
+              <w:t>date</w:t>
+            </w:r>
+          </w:p>
+        </w:tc>
+        <w:tc>
+          <w:tcPr>
+            <w:tcW w:w="4675" w:type="dxa"/>
+          </w:tcPr>
+          <w:p>
+            <w:pPr>
+              <w:rPr>
+                <w:rFonts w:ascii="Georgia" w:hAnsi="Georgia"/>
+                <w:sz w:val="24"/>
+                <w:szCs w:val="24"/>
+              </w:rPr>
+            </w:pPr>
+          </w:p>
+        </w:tc>
+      </w:tr>
+      <w:tr>
+        <w:tc>
+          <w:tcPr>
+            <w:tcW w:w="4675" w:type="dxa"/>
+          </w:tcPr>
+          <w:p>
+            <w:pPr>
+              <w:rPr>
+                <w:rFonts w:ascii="Georgia" w:hAnsi="Georgia"/>
+                <w:sz w:val="24"/>
+                <w:szCs w:val="24"/>
+              </w:rPr>
+            </w:pPr>
+          </w:p>
+        </w:tc>
+        <w:tc>
+          <w:tcPr>
+            <w:tcW w:w="4675" w:type="dxa"/>
+          </w:tcPr>
+          <w:p>
+            <w:pPr>
+              <w:pStyle w:val="ListParagraph"/>
+              <w:numPr>
+                <w:ilvl w:val="0"/>
+                <w:numId w:val="18"/>
+              </w:numPr>
+              <w:rPr>
+                <w:rFonts w:ascii="Georgia" w:hAnsi="Georgia"/>
+                <w:sz w:val="24"/>
+                <w:szCs w:val="24"/>
+              </w:rPr>
+            </w:pPr>
+            <w:r>
+              <w:rPr>
+                <w:rFonts w:ascii="Georgia" w:hAnsi="Georgia"/>
+                <w:sz w:val="24"/>
+                <w:szCs w:val="24"/>
+              </w:rPr>
+              <w:t xml:space="preserve">System verifies that the </w:t>
+            </w:r>
+            <w:r>
+              <w:rPr>
+                <w:rFonts w:ascii="Georgia" w:hAnsi="Georgia"/>
+                <w:sz w:val="24"/>
+                <w:szCs w:val="24"/>
+              </w:rPr>
+              <w:t xml:space="preserve">date was entered correctly </w:t>
+            </w:r>
+          </w:p>
+        </w:tc>
+      </w:tr>
+      <w:tr>
+        <w:tc>
+          <w:tcPr>
+            <w:tcW w:w="4675" w:type="dxa"/>
+          </w:tcPr>
+          <w:p>
+            <w:pPr>
+              <w:rPr>
+                <w:rFonts w:ascii="Georgia" w:hAnsi="Georgia"/>
+                <w:sz w:val="24"/>
+                <w:szCs w:val="24"/>
+              </w:rPr>
+            </w:pPr>
+          </w:p>
+        </w:tc>
+        <w:tc>
+          <w:tcPr>
+            <w:tcW w:w="4675" w:type="dxa"/>
+          </w:tcPr>
+          <w:p>
+            <w:pPr>
+              <w:pStyle w:val="ListParagraph"/>
+              <w:numPr>
+                <w:ilvl w:val="0"/>
+                <w:numId w:val="18"/>
+              </w:numPr>
+              <w:rPr>
+                <w:rFonts w:ascii="Georgia" w:hAnsi="Georgia"/>
+                <w:sz w:val="24"/>
+                <w:szCs w:val="24"/>
+              </w:rPr>
+            </w:pPr>
+            <w:r>
+              <w:rPr>
+                <w:rFonts w:ascii="Georgia" w:hAnsi="Georgia"/>
+                <w:sz w:val="24"/>
+                <w:szCs w:val="24"/>
+              </w:rPr>
+              <w:t xml:space="preserve">System displays </w:t>
+            </w:r>
+            <w:r>
+              <w:rPr>
+                <w:rFonts w:ascii="Georgia" w:hAnsi="Georgia"/>
+                <w:sz w:val="24"/>
+                <w:szCs w:val="24"/>
+              </w:rPr>
+              <w:t>all tickets, with all their details, sold for show/s on this date</w:t>
+            </w:r>
+          </w:p>
+        </w:tc>
+      </w:tr>
+    </w:tbl>
+    <w:p>
+      <w:pPr>
+        <w:jc w:val="center"/>
+        <w:rPr>
+          <w:rFonts w:ascii="Georgia" w:hAnsi="Georgia"/>
+          <w:sz w:val="24"/>
+          <w:szCs w:val="24"/>
+        </w:rPr>
+      </w:pPr>
+    </w:p>
+    <w:p>
+      <w:pPr>
+        <w:jc w:val="center"/>
+        <w:rPr>
+          <w:rFonts w:ascii="Georgia" w:hAnsi="Georgia"/>
+          <w:sz w:val="24"/>
+          <w:szCs w:val="24"/>
+        </w:rPr>
+      </w:pPr>
+      <w:r>
+        <w:rPr>
+          <w:rFonts w:ascii="Georgia" w:hAnsi="Georgia"/>
+          <w:sz w:val="24"/>
+          <w:szCs w:val="24"/>
+        </w:rPr>
+        <w:t>Help</w:t>
+      </w:r>
+    </w:p>
+    <w:p>
+      <w:pPr>
+        <w:jc w:val="center"/>
+        <w:rPr>
+          <w:rFonts w:ascii="Georgia" w:hAnsi="Georgia"/>
+          <w:sz w:val="24"/>
+          <w:szCs w:val="24"/>
+        </w:rPr>
+      </w:pPr>
+      <w:r>
+        <w:rPr>
+          <w:rFonts w:ascii="Georgia" w:hAnsi="Georgia"/>
+          <w:sz w:val="24"/>
+          <w:szCs w:val="24"/>
+        </w:rPr>
+        <w:t>Use-Case Chart</w:t>
+      </w:r>
+    </w:p>
+    <w:tbl>
+      <w:tblPr>
+        <w:tblStyle w:val="TableGrid"/>
+        <w:tblW w:w="0" w:type="auto"/>
+        <w:tblLook w:val="04A0" w:firstRow="1" w:lastRow="0" w:firstColumn="1" w:lastColumn="0" w:noHBand="0" w:noVBand="1"/>
+      </w:tblPr>
+      <w:tblGrid>
+        <w:gridCol w:w="4675"/>
+        <w:gridCol w:w="4675"/>
+      </w:tblGrid>
+      <w:tr>
+        <w:tc>
+          <w:tcPr>
+            <w:tcW w:w="4675" w:type="dxa"/>
+            <w:shd w:val="clear" w:color="auto" w:fill="D0CECE" w:themeFill="background2" w:themeFillShade="E6"/>
+          </w:tcPr>
+          <w:p>
+            <w:pPr>
+              <w:rPr>
+                <w:rFonts w:ascii="Georgia" w:hAnsi="Georgia"/>
+                <w:sz w:val="24"/>
+                <w:szCs w:val="24"/>
+              </w:rPr>
+            </w:pPr>
+            <w:r>
+              <w:rPr>
+                <w:rFonts w:ascii="Georgia" w:hAnsi="Georgia"/>
+                <w:sz w:val="24"/>
+                <w:szCs w:val="24"/>
+              </w:rPr>
+              <w:t>Actions performed by Actor</w:t>
+            </w:r>
+          </w:p>
+        </w:tc>
+        <w:tc>
+          <w:tcPr>
+            <w:tcW w:w="4675" w:type="dxa"/>
+            <w:shd w:val="clear" w:color="auto" w:fill="D0CECE" w:themeFill="background2" w:themeFillShade="E6"/>
+          </w:tcPr>
+          <w:p>
+            <w:pPr>
+              <w:rPr>
+                <w:rFonts w:ascii="Georgia" w:hAnsi="Georgia"/>
+                <w:sz w:val="24"/>
+                <w:szCs w:val="24"/>
+              </w:rPr>
+            </w:pPr>
+            <w:r>
+              <w:rPr>
+                <w:rFonts w:ascii="Georgia" w:hAnsi="Georgia"/>
+                <w:sz w:val="24"/>
+                <w:szCs w:val="24"/>
+              </w:rPr>
+              <w:t>System Response</w:t>
+            </w:r>
+          </w:p>
+        </w:tc>
+      </w:tr>
+      <w:tr>
+        <w:tc>
+          <w:tcPr>
+            <w:tcW w:w="4675" w:type="dxa"/>
+          </w:tcPr>
+          <w:p>
+            <w:pPr>
+              <w:pStyle w:val="ListParagraph"/>
+              <w:numPr>
+                <w:ilvl w:val="0"/>
+                <w:numId w:val="5"/>
+              </w:numPr>
+              <w:rPr>
+                <w:rFonts w:ascii="Georgia" w:hAnsi="Georgia"/>
+                <w:sz w:val="24"/>
+                <w:szCs w:val="24"/>
+              </w:rPr>
+            </w:pPr>
+            <w:r>
+              <w:rPr>
+                <w:rFonts w:ascii="Georgia" w:hAnsi="Georgia"/>
+                <w:sz w:val="24"/>
+                <w:szCs w:val="24"/>
+              </w:rPr>
+              <w:t>Clerk unsure of usage on each command and requests help</w:t>
+            </w:r>
+          </w:p>
+        </w:tc>
+        <w:tc>
+          <w:tcPr>
+            <w:tcW w:w="4675" w:type="dxa"/>
+          </w:tcPr>
+          <w:p>
+            <w:pPr>
+              <w:rPr>
+                <w:rFonts w:ascii="Georgia" w:hAnsi="Georgia"/>
+                <w:sz w:val="24"/>
+                <w:szCs w:val="24"/>
+              </w:rPr>
+            </w:pPr>
+          </w:p>
+        </w:tc>
+      </w:tr>
+      <w:tr>
+        <w:tc>
+          <w:tcPr>
+            <w:tcW w:w="4675" w:type="dxa"/>
+          </w:tcPr>
+          <w:p>
+            <w:pPr>
+              <w:rPr>
+                <w:rFonts w:ascii="Georgia" w:hAnsi="Georgia"/>
+                <w:sz w:val="24"/>
+                <w:szCs w:val="24"/>
+              </w:rPr>
+            </w:pPr>
+          </w:p>
+        </w:tc>
+        <w:tc>
+          <w:tcPr>
+            <w:tcW w:w="4675" w:type="dxa"/>
+          </w:tcPr>
+          <w:p>
+            <w:pPr>
+              <w:pStyle w:val="ListParagraph"/>
+              <w:numPr>
+                <w:ilvl w:val="0"/>
+                <w:numId w:val="5"/>
+              </w:numPr>
+              <w:rPr>
+                <w:rFonts w:ascii="Georgia" w:hAnsi="Georgia"/>
+                <w:sz w:val="24"/>
+                <w:szCs w:val="24"/>
+              </w:rPr>
+            </w:pPr>
+            <w:r>
+              <w:rPr>
+                <w:rFonts w:ascii="Georgia" w:hAnsi="Georgia"/>
+                <w:sz w:val="24"/>
+                <w:szCs w:val="24"/>
+              </w:rPr>
+              <w:t>System displays in detail what each command does</w:t>
+            </w:r>
+          </w:p>
+        </w:tc>
+      </w:tr>
+    </w:tbl>
+    <w:p>
+      <w:pPr>
+        <w:jc w:val="center"/>
+        <w:rPr>
+          <w:rFonts w:ascii="Georgia" w:hAnsi="Georgia"/>
+          <w:sz w:val="24"/>
+          <w:szCs w:val="24"/>
+        </w:rPr>
+      </w:pPr>
+      <w:bookmarkStart w:id="0" w:name="_GoBack"/>
+      <w:bookmarkEnd w:id="0"/>
     </w:p>
     <w:sectPr>
       <w:pgSz w:w="12240" w:h="15840"/>
@@ -7629,6 +8536,184 @@
     </w:lvl>
   </w:abstractNum>
   <w:abstractNum w:abstractNumId="15" w15:restartNumberingAfterBreak="0">
+    <w:nsid w:val="6EDD60B4"/>
+    <w:multiLevelType w:val="hybridMultilevel"/>
+    <w:tmpl w:val="119259E0"/>
+    <w:lvl w:ilvl="0" w:tplc="0409000F">
+      <w:start w:val="1"/>
+      <w:numFmt w:val="decimal"/>
+      <w:lvlText w:val="%1."/>
+      <w:lvlJc w:val="left"/>
+      <w:pPr>
+        <w:ind w:left="720" w:hanging="360"/>
+      </w:pPr>
+      <w:rPr>
+        <w:rFonts w:hint="default"/>
+      </w:rPr>
+    </w:lvl>
+    <w:lvl w:ilvl="1" w:tplc="04090019" w:tentative="1">
+      <w:start w:val="1"/>
+      <w:numFmt w:val="lowerLetter"/>
+      <w:lvlText w:val="%2."/>
+      <w:lvlJc w:val="left"/>
+      <w:pPr>
+        <w:ind w:left="1440" w:hanging="360"/>
+      </w:pPr>
+    </w:lvl>
+    <w:lvl w:ilvl="2" w:tplc="0409001B" w:tentative="1">
+      <w:start w:val="1"/>
+      <w:numFmt w:val="lowerRoman"/>
+      <w:lvlText w:val="%3."/>
+      <w:lvlJc w:val="right"/>
+      <w:pPr>
+        <w:ind w:left="2160" w:hanging="180"/>
+      </w:pPr>
+    </w:lvl>
+    <w:lvl w:ilvl="3" w:tplc="0409000F" w:tentative="1">
+      <w:start w:val="1"/>
+      <w:numFmt w:val="decimal"/>
+      <w:lvlText w:val="%4."/>
+      <w:lvlJc w:val="left"/>
+      <w:pPr>
+        <w:ind w:left="2880" w:hanging="360"/>
+      </w:pPr>
+    </w:lvl>
+    <w:lvl w:ilvl="4" w:tplc="04090019" w:tentative="1">
+      <w:start w:val="1"/>
+      <w:numFmt w:val="lowerLetter"/>
+      <w:lvlText w:val="%5."/>
+      <w:lvlJc w:val="left"/>
+      <w:pPr>
+        <w:ind w:left="3600" w:hanging="360"/>
+      </w:pPr>
+    </w:lvl>
+    <w:lvl w:ilvl="5" w:tplc="0409001B" w:tentative="1">
+      <w:start w:val="1"/>
+      <w:numFmt w:val="lowerRoman"/>
+      <w:lvlText w:val="%6."/>
+      <w:lvlJc w:val="right"/>
+      <w:pPr>
+        <w:ind w:left="4320" w:hanging="180"/>
+      </w:pPr>
+    </w:lvl>
+    <w:lvl w:ilvl="6" w:tplc="0409000F" w:tentative="1">
+      <w:start w:val="1"/>
+      <w:numFmt w:val="decimal"/>
+      <w:lvlText w:val="%7."/>
+      <w:lvlJc w:val="left"/>
+      <w:pPr>
+        <w:ind w:left="5040" w:hanging="360"/>
+      </w:pPr>
+    </w:lvl>
+    <w:lvl w:ilvl="7" w:tplc="04090019" w:tentative="1">
+      <w:start w:val="1"/>
+      <w:numFmt w:val="lowerLetter"/>
+      <w:lvlText w:val="%8."/>
+      <w:lvlJc w:val="left"/>
+      <w:pPr>
+        <w:ind w:left="5760" w:hanging="360"/>
+      </w:pPr>
+    </w:lvl>
+    <w:lvl w:ilvl="8" w:tplc="0409001B" w:tentative="1">
+      <w:start w:val="1"/>
+      <w:numFmt w:val="lowerRoman"/>
+      <w:lvlText w:val="%9."/>
+      <w:lvlJc w:val="right"/>
+      <w:pPr>
+        <w:ind w:left="6480" w:hanging="180"/>
+      </w:pPr>
+    </w:lvl>
+  </w:abstractNum>
+  <w:abstractNum w:abstractNumId="16" w15:restartNumberingAfterBreak="0">
+    <w:nsid w:val="6EE52433"/>
+    <w:multiLevelType w:val="hybridMultilevel"/>
+    <w:tmpl w:val="119259E0"/>
+    <w:lvl w:ilvl="0" w:tplc="0409000F">
+      <w:start w:val="1"/>
+      <w:numFmt w:val="decimal"/>
+      <w:lvlText w:val="%1."/>
+      <w:lvlJc w:val="left"/>
+      <w:pPr>
+        <w:ind w:left="720" w:hanging="360"/>
+      </w:pPr>
+      <w:rPr>
+        <w:rFonts w:hint="default"/>
+      </w:rPr>
+    </w:lvl>
+    <w:lvl w:ilvl="1" w:tplc="04090019" w:tentative="1">
+      <w:start w:val="1"/>
+      <w:numFmt w:val="lowerLetter"/>
+      <w:lvlText w:val="%2."/>
+      <w:lvlJc w:val="left"/>
+      <w:pPr>
+        <w:ind w:left="1440" w:hanging="360"/>
+      </w:pPr>
+    </w:lvl>
+    <w:lvl w:ilvl="2" w:tplc="0409001B" w:tentative="1">
+      <w:start w:val="1"/>
+      <w:numFmt w:val="lowerRoman"/>
+      <w:lvlText w:val="%3."/>
+      <w:lvlJc w:val="right"/>
+      <w:pPr>
+        <w:ind w:left="2160" w:hanging="180"/>
+      </w:pPr>
+    </w:lvl>
+    <w:lvl w:ilvl="3" w:tplc="0409000F" w:tentative="1">
+      <w:start w:val="1"/>
+      <w:numFmt w:val="decimal"/>
+      <w:lvlText w:val="%4."/>
+      <w:lvlJc w:val="left"/>
+      <w:pPr>
+        <w:ind w:left="2880" w:hanging="360"/>
+      </w:pPr>
+    </w:lvl>
+    <w:lvl w:ilvl="4" w:tplc="04090019" w:tentative="1">
+      <w:start w:val="1"/>
+      <w:numFmt w:val="lowerLetter"/>
+      <w:lvlText w:val="%5."/>
+      <w:lvlJc w:val="left"/>
+      <w:pPr>
+        <w:ind w:left="3600" w:hanging="360"/>
+      </w:pPr>
+    </w:lvl>
+    <w:lvl w:ilvl="5" w:tplc="0409001B" w:tentative="1">
+      <w:start w:val="1"/>
+      <w:numFmt w:val="lowerRoman"/>
+      <w:lvlText w:val="%6."/>
+      <w:lvlJc w:val="right"/>
+      <w:pPr>
+        <w:ind w:left="4320" w:hanging="180"/>
+      </w:pPr>
+    </w:lvl>
+    <w:lvl w:ilvl="6" w:tplc="0409000F" w:tentative="1">
+      <w:start w:val="1"/>
+      <w:numFmt w:val="decimal"/>
+      <w:lvlText w:val="%7."/>
+      <w:lvlJc w:val="left"/>
+      <w:pPr>
+        <w:ind w:left="5040" w:hanging="360"/>
+      </w:pPr>
+    </w:lvl>
+    <w:lvl w:ilvl="7" w:tplc="04090019" w:tentative="1">
+      <w:start w:val="1"/>
+      <w:numFmt w:val="lowerLetter"/>
+      <w:lvlText w:val="%8."/>
+      <w:lvlJc w:val="left"/>
+      <w:pPr>
+        <w:ind w:left="5760" w:hanging="360"/>
+      </w:pPr>
+    </w:lvl>
+    <w:lvl w:ilvl="8" w:tplc="0409001B" w:tentative="1">
+      <w:start w:val="1"/>
+      <w:numFmt w:val="lowerRoman"/>
+      <w:lvlText w:val="%9."/>
+      <w:lvlJc w:val="right"/>
+      <w:pPr>
+        <w:ind w:left="6480" w:hanging="180"/>
+      </w:pPr>
+    </w:lvl>
+  </w:abstractNum>
+  <w:abstractNum w:abstractNumId="17" w15:restartNumberingAfterBreak="0">
     <w:nsid w:val="7E682844"/>
     <w:multiLevelType w:val="hybridMultilevel"/>
     <w:tmpl w:val="CECCF44C"/>
@@ -7757,13 +8842,19 @@
     <w:abstractNumId w:val="7"/>
   </w:num>
   <w:num w:numId="14">
-    <w:abstractNumId w:val="15"/>
+    <w:abstractNumId w:val="17"/>
   </w:num>
   <w:num w:numId="15">
     <w:abstractNumId w:val="6"/>
   </w:num>
   <w:num w:numId="16">
     <w:abstractNumId w:val="5"/>
+  </w:num>
+  <w:num w:numId="17">
+    <w:abstractNumId w:val="15"/>
+  </w:num>
+  <w:num w:numId="18">
+    <w:abstractNumId w:val="16"/>
   </w:num>
 </w:numbering>
 </file>
@@ -8526,7 +9617,7 @@
 </file>
 
 <file path=customXml/itemProps1.xml><?xml version="1.0" encoding="utf-8"?>
-<ds:datastoreItem xmlns:ds="http://schemas.openxmlformats.org/officeDocument/2006/customXml" ds:itemID="{7E1D4709-F293-4088-AD14-AC05CD48C684}">
+<ds:datastoreItem xmlns:ds="http://schemas.openxmlformats.org/officeDocument/2006/customXml" ds:itemID="{1EA6C0C5-13A7-4419-981A-55861EB41C70}">
   <ds:schemaRefs>
     <ds:schemaRef ds:uri="http://schemas.openxmlformats.org/officeDocument/2006/bibliography"/>
   </ds:schemaRefs>

</xml_diff>